<commit_message>
[Clase] {Programación} Tema - 1, Tema - 2, Tema - 3
</commit_message>
<xml_diff>
--- a/Programación/Tema - 02/Ejercicios tema_02.docx
+++ b/Programación/Tema - 02/Ejercicios tema_02.docx
@@ -1415,477 +1415,711 @@
         </w:rPr>
         <w:t>false</w:t>
       </w:r>
+    </w:p>
+    <w:p>
+      <w:pPr>
+        <w:numPr>
+          <w:ilvl w:val="0"/>
+          <w:numId w:val="1"/>
+        </w:numPr>
+        <w:spacing w:after="0"/>
+        <w:ind w:hanging="360"/>
+      </w:pPr>
+      <w:r>
+        <w:t xml:space="preserve">Dados los siguientes valores para las variables $i, $j, $k y $l, añadir los paréntesis que sean necesarios a las expresiones de abajo para que se evalúen todas dando valor verdadero. </w:t>
+      </w:r>
+    </w:p>
+    <w:p>
+      <w:pPr>
+        <w:ind w:left="370"/>
+      </w:pPr>
+      <w:r>
+        <w:t>Tomamos como referencia que</w:t>
+      </w:r>
+    </w:p>
+    <w:p>
+      <w:pPr>
+        <w:ind w:left="370"/>
+        <w:rPr>
+          <w:b/>
+          <w:lang w:val="en-US"/>
+        </w:rPr>
+      </w:pPr>
+      <w:r>
+        <w:rPr>
+          <w:b/>
+          <w:lang w:val="en-US"/>
+        </w:rPr>
+        <w:t>$</w:t>
+      </w:r>
+      <w:proofErr w:type="spellStart"/>
+      <w:r>
+        <w:rPr>
+          <w:b/>
+          <w:lang w:val="en-US"/>
+        </w:rPr>
+        <w:t>i</w:t>
+      </w:r>
+      <w:proofErr w:type="spellEnd"/>
+      <w:r>
+        <w:rPr>
+          <w:b/>
+          <w:lang w:val="en-US"/>
+        </w:rPr>
+        <w:t xml:space="preserve"> = 10</w:t>
+      </w:r>
+      <w:r>
+        <w:rPr>
+          <w:b/>
+          <w:lang w:val="en-US"/>
+        </w:rPr>
+        <w:tab/>
+      </w:r>
+      <w:r>
+        <w:rPr>
+          <w:b/>
+          <w:lang w:val="en-US"/>
+        </w:rPr>
+        <w:t>$j =</w:t>
+      </w:r>
+      <w:r>
+        <w:rPr>
+          <w:b/>
+          <w:lang w:val="en-US"/>
+        </w:rPr>
+        <w:t xml:space="preserve"> 19</w:t>
+      </w:r>
+      <w:r>
+        <w:rPr>
+          <w:b/>
+          <w:lang w:val="en-US"/>
+        </w:rPr>
+        <w:tab/>
+      </w:r>
+      <w:r>
+        <w:rPr>
+          <w:b/>
+          <w:lang w:val="en-US"/>
+        </w:rPr>
+        <w:tab/>
+      </w:r>
+      <w:r>
+        <w:rPr>
+          <w:b/>
+          <w:lang w:val="en-US"/>
+        </w:rPr>
+        <w:t>$k = true</w:t>
+      </w:r>
+      <w:r>
+        <w:rPr>
+          <w:b/>
+          <w:lang w:val="en-US"/>
+        </w:rPr>
+        <w:tab/>
+      </w:r>
+      <w:r>
+        <w:rPr>
+          <w:b/>
+          <w:lang w:val="en-US"/>
+        </w:rPr>
+        <w:t xml:space="preserve">$l = false </w:t>
+      </w:r>
+    </w:p>
+    <w:p>
+      <w:pPr>
+        <w:numPr>
+          <w:ilvl w:val="1"/>
+          <w:numId w:val="1"/>
+        </w:numPr>
+        <w:ind w:hanging="360"/>
+        <w:rPr>
+          <w:lang w:val="en-US"/>
+        </w:rPr>
+      </w:pPr>
+      <w:r>
+        <w:rPr>
+          <w:lang w:val="en-US"/>
+        </w:rPr>
+        <w:t>$</w:t>
+      </w:r>
+      <w:proofErr w:type="spellStart"/>
+      <w:r>
+        <w:rPr>
+          <w:lang w:val="en-US"/>
+        </w:rPr>
+        <w:t>i</w:t>
+      </w:r>
+      <w:proofErr w:type="spellEnd"/>
+      <w:r>
+        <w:rPr>
+          <w:lang w:val="en-US"/>
+        </w:rPr>
+        <w:t xml:space="preserve"> == $j || $k </w:t>
+      </w:r>
+      <w:r>
+        <w:rPr>
+          <w:lang w:val="en-US"/>
+        </w:rPr>
+        <w:tab/>
+      </w:r>
+      <w:r>
+        <w:rPr>
+          <w:lang w:val="en-US"/>
+        </w:rPr>
+        <w:tab/>
+      </w:r>
+      <w:r>
+        <w:rPr>
+          <w:lang w:val="en-US"/>
+        </w:rPr>
+        <w:tab/>
+        <w:t xml:space="preserve">= </w:t>
+      </w:r>
+      <w:r>
+        <w:rPr>
+          <w:rStyle w:val="nfasisintenso"/>
+        </w:rPr>
+        <w:t>true</w:t>
+      </w:r>
+    </w:p>
+    <w:p>
+      <w:pPr>
+        <w:numPr>
+          <w:ilvl w:val="1"/>
+          <w:numId w:val="1"/>
+        </w:numPr>
+        <w:ind w:hanging="360"/>
+        <w:rPr>
+          <w:lang w:val="en-US"/>
+        </w:rPr>
+      </w:pPr>
+      <w:r>
+        <w:rPr>
+          <w:lang w:val="en-US"/>
+        </w:rPr>
+        <w:t>$</w:t>
+      </w:r>
+      <w:proofErr w:type="spellStart"/>
+      <w:r>
+        <w:rPr>
+          <w:lang w:val="en-US"/>
+        </w:rPr>
+        <w:t>i</w:t>
+      </w:r>
+      <w:proofErr w:type="spellEnd"/>
+      <w:r>
+        <w:rPr>
+          <w:lang w:val="en-US"/>
+        </w:rPr>
+        <w:t xml:space="preserve"> &gt;= $j || $</w:t>
+      </w:r>
+      <w:proofErr w:type="spellStart"/>
+      <w:r>
+        <w:rPr>
+          <w:lang w:val="en-US"/>
+        </w:rPr>
+        <w:t>i</w:t>
+      </w:r>
+      <w:proofErr w:type="spellEnd"/>
+      <w:r>
+        <w:rPr>
+          <w:lang w:val="en-US"/>
+        </w:rPr>
+        <w:t xml:space="preserve"> &lt;= $j AND $k </w:t>
+      </w:r>
+      <w:r>
+        <w:rPr>
+          <w:lang w:val="en-US"/>
+        </w:rPr>
+        <w:tab/>
+        <w:t xml:space="preserve">= </w:t>
+      </w:r>
+      <w:r>
+        <w:rPr>
+          <w:rStyle w:val="nfasisintenso"/>
+        </w:rPr>
+        <w:t>true</w:t>
+      </w:r>
+    </w:p>
+    <w:p>
+      <w:pPr>
+        <w:numPr>
+          <w:ilvl w:val="1"/>
+          <w:numId w:val="1"/>
+        </w:numPr>
+        <w:ind w:hanging="360"/>
+        <w:rPr>
+          <w:lang w:val="en-US"/>
+        </w:rPr>
+      </w:pPr>
+      <w:r>
+        <w:rPr>
+          <w:lang w:val="en-US"/>
+        </w:rPr>
+        <w:t xml:space="preserve">! $k || $k </w:t>
+      </w:r>
+      <w:r>
+        <w:rPr>
+          <w:lang w:val="en-US"/>
+        </w:rPr>
+        <w:tab/>
+      </w:r>
+      <w:r>
+        <w:rPr>
+          <w:lang w:val="en-US"/>
+        </w:rPr>
+        <w:tab/>
+      </w:r>
+      <w:r>
+        <w:rPr>
+          <w:lang w:val="en-US"/>
+        </w:rPr>
+        <w:tab/>
+      </w:r>
+      <w:r>
+        <w:rPr>
+          <w:lang w:val="en-US"/>
+        </w:rPr>
+        <w:tab/>
+        <w:t xml:space="preserve">= </w:t>
+      </w:r>
+      <w:r>
+        <w:rPr>
+          <w:rStyle w:val="nfasisintenso"/>
+        </w:rPr>
+        <w:t>true</w:t>
+      </w:r>
+    </w:p>
+    <w:p>
+      <w:pPr>
+        <w:numPr>
+          <w:ilvl w:val="1"/>
+          <w:numId w:val="1"/>
+        </w:numPr>
+        <w:ind w:hanging="360"/>
+        <w:rPr>
+          <w:lang w:val="en-US"/>
+        </w:rPr>
+      </w:pPr>
+      <w:r>
+        <w:rPr>
+          <w:lang w:val="en-US"/>
+        </w:rPr>
+        <w:t xml:space="preserve">! </w:t>
+      </w:r>
+      <w:r>
+        <w:rPr>
+          <w:rStyle w:val="nfasisintenso"/>
+        </w:rPr>
+        <w:t>(</w:t>
+      </w:r>
+      <w:r>
+        <w:rPr>
+          <w:lang w:val="en-US"/>
+        </w:rPr>
+        <w:t>$l &amp;&amp; $l</w:t>
+      </w:r>
+      <w:r>
+        <w:rPr>
+          <w:rStyle w:val="nfasisintenso"/>
+        </w:rPr>
+        <w:t>)</w:t>
+      </w:r>
+      <w:r>
+        <w:rPr>
+          <w:lang w:val="en-US"/>
+        </w:rPr>
+        <w:tab/>
+      </w:r>
+      <w:r>
+        <w:rPr>
+          <w:lang w:val="en-US"/>
+        </w:rPr>
+        <w:tab/>
+      </w:r>
+      <w:r>
+        <w:rPr>
+          <w:lang w:val="en-US"/>
+        </w:rPr>
+        <w:tab/>
+        <w:t xml:space="preserve">= </w:t>
+      </w:r>
+      <w:r>
+        <w:rPr>
+          <w:rStyle w:val="nfasisintenso"/>
+          <w:strike/>
+        </w:rPr>
+        <w:t>false</w:t>
+      </w:r>
+      <w:r>
+        <w:rPr>
+          <w:rStyle w:val="nfasisintenso"/>
+          <w:strike/>
+        </w:rPr>
+        <w:t>,</w:t>
+      </w:r>
+      <w:r>
+        <w:rPr>
+          <w:rStyle w:val="nfasisintenso"/>
+        </w:rPr>
+        <w:t xml:space="preserve"> true</w:t>
+      </w:r>
+    </w:p>
+    <w:p>
+      <w:pPr>
+        <w:spacing w:after="160" w:line="259" w:lineRule="auto"/>
+        <w:ind w:left="0" w:firstLine="0"/>
+        <w:jc w:val="left"/>
+        <w:rPr>
+          <w:lang w:val="en-US"/>
+        </w:rPr>
+      </w:pPr>
+      <w:r>
+        <w:rPr>
+          <w:lang w:val="en-US"/>
+        </w:rPr>
+        <w:br w:type="page"/>
+      </w:r>
+    </w:p>
+    <w:p>
+      <w:pPr>
+        <w:numPr>
+          <w:ilvl w:val="0"/>
+          <w:numId w:val="1"/>
+        </w:numPr>
+        <w:ind w:hanging="360"/>
+      </w:pPr>
+      <w:r>
+        <w:lastRenderedPageBreak/>
+        <w:t xml:space="preserve">Las siguientes expresiones tienen </w:t>
+      </w:r>
+      <w:proofErr w:type="gramStart"/>
+      <w:r>
+        <w:t>s</w:t>
+      </w:r>
+      <w:r>
+        <w:t>entido</w:t>
+      </w:r>
+      <w:proofErr w:type="gramEnd"/>
+      <w:r>
+        <w:t xml:space="preserve"> pe</w:t>
+      </w:r>
+      <w:r>
+        <w:t xml:space="preserve">ro no son válidas de acuerdo con las reglas de Java.  Reescribirlas como expresiones booleanas válidas. </w:t>
+      </w:r>
       <w:bookmarkStart w:id="0" w:name="_GoBack"/>
       <w:bookmarkEnd w:id="0"/>
     </w:p>
     <w:p>
       <w:pPr>
         <w:numPr>
-          <w:ilvl w:val="0"/>
-          <w:numId w:val="1"/>
-        </w:numPr>
-        <w:spacing w:after="0"/>
-        <w:ind w:hanging="360"/>
-      </w:pPr>
-      <w:r>
-        <w:t xml:space="preserve">Dados los siguientes valores para las variables $i, $j, $k y $l, añadir los paréntesis que sean necesarios a las expresiones de abajo para que se evalúen todas dando valor verdadero. </w:t>
-      </w:r>
-    </w:p>
-    <w:p>
-      <w:pPr>
-        <w:ind w:left="370"/>
-      </w:pPr>
-      <w:r>
-        <w:t>Tomamos como referencia que</w:t>
-      </w:r>
-    </w:p>
-    <w:p>
-      <w:pPr>
-        <w:ind w:left="370"/>
-        <w:rPr>
-          <w:b/>
-          <w:lang w:val="en-US"/>
-        </w:rPr>
-      </w:pPr>
-      <w:r>
-        <w:rPr>
-          <w:b/>
-          <w:lang w:val="en-US"/>
-        </w:rPr>
-        <w:t>$</w:t>
+          <w:ilvl w:val="1"/>
+          <w:numId w:val="1"/>
+        </w:numPr>
+        <w:ind w:hanging="360"/>
+      </w:pPr>
+      <w:r>
+        <w:t>$x &lt; $y &lt;</w:t>
+      </w:r>
+      <w:r>
+        <w:t>= $z</w:t>
+      </w:r>
+      <w:r>
+        <w:tab/>
+      </w:r>
+      <w:r>
+        <w:tab/>
+      </w:r>
+      <w:r>
+        <w:tab/>
+      </w:r>
+      <w:r>
+        <w:rPr>
+          <w:rFonts w:ascii="Segoe UI Symbol" w:hAnsi="Segoe UI Symbol" w:cs="Segoe UI Symbol"/>
+        </w:rPr>
+        <w:t>➩</w:t>
+      </w:r>
+      <w:r>
+        <w:rPr>
+          <w:rFonts w:ascii="Segoe UI Symbol" w:hAnsi="Segoe UI Symbol" w:cs="Segoe UI Symbol"/>
+        </w:rPr>
+        <w:t xml:space="preserve"> </w:t>
+      </w:r>
+      <w:r>
+        <w:rPr>
+          <w:rStyle w:val="nfasisintenso"/>
+        </w:rPr>
+        <w:t>if (</w:t>
+      </w:r>
+      <w:r>
+        <w:rPr>
+          <w:rStyle w:val="nfasisintenso"/>
+          <w:highlight w:val="yellow"/>
+        </w:rPr>
+        <w:t>$x</w:t>
+      </w:r>
+      <w:r>
+        <w:rPr>
+          <w:rStyle w:val="nfasisintenso"/>
+        </w:rPr>
+        <w:t xml:space="preserve"> &lt; </w:t>
+      </w:r>
+      <w:r>
+        <w:rPr>
+          <w:rStyle w:val="nfasisintenso"/>
+          <w:highlight w:val="yellow"/>
+        </w:rPr>
+        <w:t>$y</w:t>
+      </w:r>
+      <w:r>
+        <w:rPr>
+          <w:rStyle w:val="nfasisintenso"/>
+        </w:rPr>
+        <w:t xml:space="preserve"> &amp;&amp; </w:t>
+      </w:r>
+      <w:r>
+        <w:rPr>
+          <w:rStyle w:val="nfasisintenso"/>
+          <w:highlight w:val="yellow"/>
+        </w:rPr>
+        <w:t>$y</w:t>
+      </w:r>
+      <w:r>
+        <w:rPr>
+          <w:rStyle w:val="nfasisintenso"/>
+        </w:rPr>
+        <w:t xml:space="preserve"> &lt;= </w:t>
+      </w:r>
+      <w:r>
+        <w:rPr>
+          <w:rStyle w:val="nfasisintenso"/>
+          <w:highlight w:val="yellow"/>
+        </w:rPr>
+        <w:t>$z</w:t>
+      </w:r>
+      <w:r>
+        <w:rPr>
+          <w:rStyle w:val="nfasisintenso"/>
+        </w:rPr>
+        <w:t>)</w:t>
+      </w:r>
+    </w:p>
+    <w:p>
+      <w:pPr>
+        <w:numPr>
+          <w:ilvl w:val="1"/>
+          <w:numId w:val="1"/>
+        </w:numPr>
+        <w:ind w:hanging="360"/>
+      </w:pPr>
+      <w:r>
+        <w:t xml:space="preserve">$x, $y </w:t>
       </w:r>
       <w:proofErr w:type="spellStart"/>
       <w:r>
-        <w:rPr>
-          <w:b/>
-          <w:lang w:val="en-US"/>
-        </w:rPr>
-        <w:t>i</w:t>
+        <w:t>y</w:t>
       </w:r>
       <w:proofErr w:type="spellEnd"/>
       <w:r>
-        <w:rPr>
-          <w:b/>
-          <w:lang w:val="en-US"/>
-        </w:rPr>
-        <w:t xml:space="preserve"> = 10</w:t>
-      </w:r>
-      <w:r>
-        <w:rPr>
-          <w:b/>
-          <w:lang w:val="en-US"/>
-        </w:rPr>
-        <w:tab/>
-      </w:r>
-      <w:r>
-        <w:rPr>
-          <w:b/>
-          <w:lang w:val="en-US"/>
-        </w:rPr>
-        <w:t>$j =</w:t>
-      </w:r>
-      <w:r>
-        <w:rPr>
-          <w:b/>
-          <w:lang w:val="en-US"/>
-        </w:rPr>
-        <w:t xml:space="preserve"> 19</w:t>
-      </w:r>
-      <w:r>
-        <w:rPr>
-          <w:b/>
-          <w:lang w:val="en-US"/>
-        </w:rPr>
-        <w:tab/>
-      </w:r>
-      <w:r>
-        <w:rPr>
-          <w:b/>
-          <w:lang w:val="en-US"/>
-        </w:rPr>
-        <w:tab/>
-      </w:r>
-      <w:r>
-        <w:rPr>
-          <w:b/>
-          <w:lang w:val="en-US"/>
-        </w:rPr>
-        <w:t>$k = true</w:t>
-      </w:r>
-      <w:r>
-        <w:rPr>
-          <w:b/>
-          <w:lang w:val="en-US"/>
-        </w:rPr>
-        <w:tab/>
-      </w:r>
-      <w:r>
-        <w:rPr>
-          <w:b/>
-          <w:lang w:val="en-US"/>
-        </w:rPr>
-        <w:t xml:space="preserve">$l = false </w:t>
-      </w:r>
-    </w:p>
-    <w:p>
-      <w:pPr>
-        <w:numPr>
-          <w:ilvl w:val="1"/>
-          <w:numId w:val="1"/>
-        </w:numPr>
-        <w:ind w:hanging="360"/>
-        <w:rPr>
-          <w:lang w:val="en-US"/>
-        </w:rPr>
-      </w:pPr>
-      <w:r>
-        <w:rPr>
-          <w:lang w:val="en-US"/>
-        </w:rPr>
-        <w:t>$</w:t>
+        <w:t xml:space="preserve"> $z son mayores que 0 </w:t>
+      </w:r>
+      <w:r>
+        <w:tab/>
+      </w:r>
+      <w:r>
+        <w:rPr>
+          <w:rFonts w:ascii="Segoe UI Symbol" w:hAnsi="Segoe UI Symbol" w:cs="Segoe UI Symbol"/>
+        </w:rPr>
+        <w:t>➩</w:t>
+      </w:r>
+      <w:r>
+        <w:rPr>
+          <w:rFonts w:ascii="Segoe UI Symbol" w:hAnsi="Segoe UI Symbol" w:cs="Segoe UI Symbol"/>
+        </w:rPr>
+        <w:t xml:space="preserve"> </w:t>
+      </w:r>
+      <w:r>
+        <w:rPr>
+          <w:rStyle w:val="nfasisintenso"/>
+        </w:rPr>
+        <w:t>if (</w:t>
+      </w:r>
+      <w:r>
+        <w:rPr>
+          <w:rStyle w:val="nfasisintenso"/>
+          <w:highlight w:val="yellow"/>
+        </w:rPr>
+        <w:t>$x</w:t>
+      </w:r>
+      <w:r>
+        <w:rPr>
+          <w:rStyle w:val="nfasisintenso"/>
+        </w:rPr>
+        <w:t xml:space="preserve"> &lt; </w:t>
+      </w:r>
+      <w:r>
+        <w:rPr>
+          <w:rStyle w:val="nfasisintenso"/>
+          <w:highlight w:val="yellow"/>
+        </w:rPr>
+        <w:t>$y</w:t>
+      </w:r>
+      <w:r>
+        <w:rPr>
+          <w:rStyle w:val="nfasisintenso"/>
+        </w:rPr>
+        <w:t xml:space="preserve"> &amp;&amp; </w:t>
+      </w:r>
+      <w:r>
+        <w:rPr>
+          <w:rStyle w:val="nfasisintenso"/>
+          <w:highlight w:val="yellow"/>
+        </w:rPr>
+        <w:t>$y</w:t>
+      </w:r>
+      <w:r>
+        <w:rPr>
+          <w:rStyle w:val="nfasisintenso"/>
+        </w:rPr>
+        <w:t xml:space="preserve"> &lt;= </w:t>
+      </w:r>
+      <w:r>
+        <w:rPr>
+          <w:rStyle w:val="nfasisintenso"/>
+          <w:highlight w:val="yellow"/>
+        </w:rPr>
+        <w:t>$z</w:t>
+      </w:r>
+      <w:r>
+        <w:rPr>
+          <w:rStyle w:val="nfasisintenso"/>
+        </w:rPr>
+        <w:t xml:space="preserve"> </w:t>
+      </w:r>
+      <w:r>
+        <w:rPr>
+          <w:rStyle w:val="nfasisintenso"/>
+        </w:rPr>
+        <w:t xml:space="preserve">&amp;&amp; </w:t>
+      </w:r>
+      <w:r>
+        <w:rPr>
+          <w:rStyle w:val="nfasisintenso"/>
+          <w:highlight w:val="yellow"/>
+        </w:rPr>
+        <w:t>$y</w:t>
+      </w:r>
+      <w:r>
+        <w:rPr>
+          <w:rStyle w:val="nfasisintenso"/>
+        </w:rPr>
+        <w:t xml:space="preserve"> &lt;= </w:t>
+      </w:r>
+      <w:r>
+        <w:rPr>
+          <w:rStyle w:val="nfasisintenso"/>
+          <w:highlight w:val="yellow"/>
+        </w:rPr>
+        <w:t>$z</w:t>
+      </w:r>
+      <w:r>
+        <w:rPr>
+          <w:rStyle w:val="nfasisintenso"/>
+        </w:rPr>
+        <w:t>)</w:t>
+      </w:r>
+    </w:p>
+    <w:p>
+      <w:pPr>
+        <w:numPr>
+          <w:ilvl w:val="1"/>
+          <w:numId w:val="1"/>
+        </w:numPr>
+        <w:ind w:hanging="360"/>
+      </w:pPr>
+      <w:r>
+        <w:t xml:space="preserve">$x es diferente a $y </w:t>
       </w:r>
       <w:proofErr w:type="spellStart"/>
       <w:r>
-        <w:rPr>
-          <w:lang w:val="en-US"/>
-        </w:rPr>
-        <w:t>i</w:t>
+        <w:t>y</w:t>
       </w:r>
       <w:proofErr w:type="spellEnd"/>
       <w:r>
-        <w:rPr>
-          <w:lang w:val="en-US"/>
-        </w:rPr>
-        <w:t xml:space="preserve"> == $j || $k </w:t>
-      </w:r>
-      <w:r>
-        <w:rPr>
-          <w:lang w:val="en-US"/>
-        </w:rPr>
-        <w:tab/>
-      </w:r>
-      <w:r>
-        <w:rPr>
-          <w:lang w:val="en-US"/>
-        </w:rPr>
-        <w:tab/>
-      </w:r>
-      <w:r>
-        <w:rPr>
-          <w:lang w:val="en-US"/>
-        </w:rPr>
-        <w:tab/>
-        <w:t xml:space="preserve">= </w:t>
-      </w:r>
-      <w:r>
-        <w:rPr>
-          <w:rStyle w:val="nfasisintenso"/>
-        </w:rPr>
-        <w:t>true</w:t>
-      </w:r>
-    </w:p>
-    <w:p>
-      <w:pPr>
-        <w:numPr>
-          <w:ilvl w:val="1"/>
-          <w:numId w:val="1"/>
-        </w:numPr>
-        <w:ind w:hanging="360"/>
-        <w:rPr>
-          <w:lang w:val="en-US"/>
-        </w:rPr>
-      </w:pPr>
-      <w:r>
-        <w:rPr>
-          <w:lang w:val="en-US"/>
-        </w:rPr>
-        <w:t>$</w:t>
-      </w:r>
-      <w:proofErr w:type="spellStart"/>
-      <w:r>
-        <w:rPr>
-          <w:lang w:val="en-US"/>
-        </w:rPr>
-        <w:t>i</w:t>
-      </w:r>
-      <w:proofErr w:type="spellEnd"/>
-      <w:r>
-        <w:rPr>
-          <w:lang w:val="en-US"/>
-        </w:rPr>
-        <w:t xml:space="preserve"> &gt;= $j || $</w:t>
-      </w:r>
-      <w:proofErr w:type="spellStart"/>
-      <w:r>
-        <w:rPr>
-          <w:lang w:val="en-US"/>
-        </w:rPr>
-        <w:t>i</w:t>
-      </w:r>
-      <w:proofErr w:type="spellEnd"/>
-      <w:r>
-        <w:rPr>
-          <w:lang w:val="en-US"/>
-        </w:rPr>
-        <w:t xml:space="preserve"> &lt;= $j AND $k </w:t>
-      </w:r>
-      <w:r>
-        <w:rPr>
-          <w:lang w:val="en-US"/>
-        </w:rPr>
-        <w:tab/>
-        <w:t xml:space="preserve">= </w:t>
-      </w:r>
-      <w:r>
-        <w:rPr>
-          <w:rStyle w:val="nfasisintenso"/>
-        </w:rPr>
-        <w:t>true</w:t>
-      </w:r>
-    </w:p>
-    <w:p>
-      <w:pPr>
-        <w:numPr>
-          <w:ilvl w:val="1"/>
-          <w:numId w:val="1"/>
-        </w:numPr>
-        <w:ind w:hanging="360"/>
-        <w:rPr>
-          <w:lang w:val="en-US"/>
-        </w:rPr>
-      </w:pPr>
-      <w:r>
-        <w:rPr>
-          <w:lang w:val="en-US"/>
-        </w:rPr>
-        <w:t xml:space="preserve">! $k || $k </w:t>
-      </w:r>
-      <w:r>
-        <w:rPr>
-          <w:lang w:val="en-US"/>
-        </w:rPr>
-        <w:tab/>
-      </w:r>
-      <w:r>
-        <w:rPr>
-          <w:lang w:val="en-US"/>
-        </w:rPr>
-        <w:tab/>
-      </w:r>
-      <w:r>
-        <w:rPr>
-          <w:lang w:val="en-US"/>
-        </w:rPr>
-        <w:tab/>
-      </w:r>
-      <w:r>
-        <w:rPr>
-          <w:lang w:val="en-US"/>
-        </w:rPr>
-        <w:tab/>
-        <w:t xml:space="preserve">= </w:t>
-      </w:r>
-      <w:r>
-        <w:rPr>
-          <w:rStyle w:val="nfasisintenso"/>
-        </w:rPr>
-        <w:t>true</w:t>
-      </w:r>
-    </w:p>
-    <w:p>
-      <w:pPr>
-        <w:numPr>
-          <w:ilvl w:val="1"/>
-          <w:numId w:val="1"/>
-        </w:numPr>
-        <w:ind w:hanging="360"/>
-        <w:rPr>
-          <w:lang w:val="en-US"/>
-        </w:rPr>
-      </w:pPr>
-      <w:r>
-        <w:rPr>
-          <w:lang w:val="en-US"/>
-        </w:rPr>
-        <w:t xml:space="preserve">! </w:t>
-      </w:r>
-      <w:r>
-        <w:rPr>
-          <w:rStyle w:val="nfasisintenso"/>
-        </w:rPr>
-        <w:t>(</w:t>
-      </w:r>
-      <w:r>
-        <w:rPr>
-          <w:lang w:val="en-US"/>
-        </w:rPr>
-        <w:t>$l &amp;&amp; $l</w:t>
+        <w:t xml:space="preserve"> a $z </w:t>
+      </w:r>
+      <w:r>
+        <w:tab/>
+      </w:r>
+      <w:r>
+        <w:rPr>
+          <w:rFonts w:ascii="Segoe UI Symbol" w:hAnsi="Segoe UI Symbol" w:cs="Segoe UI Symbol"/>
+        </w:rPr>
+        <w:t>➩</w:t>
+      </w:r>
+      <w:r>
+        <w:rPr>
+          <w:rFonts w:ascii="Segoe UI Symbol" w:hAnsi="Segoe UI Symbol" w:cs="Segoe UI Symbol"/>
+        </w:rPr>
+        <w:t xml:space="preserve"> </w:t>
+      </w:r>
+      <w:r>
+        <w:rPr>
+          <w:rStyle w:val="nfasisintenso"/>
+        </w:rPr>
+        <w:t>if (</w:t>
+      </w:r>
+      <w:r>
+        <w:rPr>
+          <w:rStyle w:val="nfasisintenso"/>
+          <w:highlight w:val="yellow"/>
+        </w:rPr>
+        <w:t>$x</w:t>
+      </w:r>
+      <w:r>
+        <w:rPr>
+          <w:rStyle w:val="nfasisintenso"/>
+        </w:rPr>
+        <w:t xml:space="preserve"> &lt; </w:t>
+      </w:r>
+      <w:r>
+        <w:rPr>
+          <w:rStyle w:val="nfasisintenso"/>
+          <w:highlight w:val="yellow"/>
+        </w:rPr>
+        <w:t>$y</w:t>
+      </w:r>
+      <w:r>
+        <w:rPr>
+          <w:rStyle w:val="nfasisintenso"/>
+        </w:rPr>
+        <w:t xml:space="preserve"> &amp;&amp; </w:t>
+      </w:r>
+      <w:r>
+        <w:rPr>
+          <w:rStyle w:val="nfasisintenso"/>
+          <w:highlight w:val="yellow"/>
+        </w:rPr>
+        <w:t>$y</w:t>
+      </w:r>
+      <w:r>
+        <w:rPr>
+          <w:rStyle w:val="nfasisintenso"/>
+        </w:rPr>
+        <w:t xml:space="preserve"> &lt;= </w:t>
+      </w:r>
+      <w:r>
+        <w:rPr>
+          <w:rStyle w:val="nfasisintenso"/>
+          <w:highlight w:val="yellow"/>
+        </w:rPr>
+        <w:t>$z</w:t>
       </w:r>
       <w:r>
         <w:rPr>
           <w:rStyle w:val="nfasisintenso"/>
         </w:rPr>
         <w:t>)</w:t>
-      </w:r>
-      <w:r>
-        <w:rPr>
-          <w:lang w:val="en-US"/>
-        </w:rPr>
-        <w:tab/>
-      </w:r>
-      <w:r>
-        <w:rPr>
-          <w:lang w:val="en-US"/>
-        </w:rPr>
-        <w:tab/>
-      </w:r>
-      <w:r>
-        <w:rPr>
-          <w:lang w:val="en-US"/>
-        </w:rPr>
-        <w:tab/>
-        <w:t xml:space="preserve">= </w:t>
-      </w:r>
-      <w:r>
-        <w:rPr>
-          <w:rStyle w:val="nfasisintenso"/>
-          <w:strike/>
-        </w:rPr>
-        <w:t>false</w:t>
-      </w:r>
-      <w:r>
-        <w:rPr>
-          <w:rStyle w:val="nfasisintenso"/>
-          <w:strike/>
-        </w:rPr>
-        <w:t>,</w:t>
-      </w:r>
-      <w:r>
-        <w:rPr>
-          <w:rStyle w:val="nfasisintenso"/>
-        </w:rPr>
-        <w:t xml:space="preserve"> true</w:t>
-      </w:r>
-    </w:p>
-    <w:p>
-      <w:pPr>
-        <w:numPr>
-          <w:ilvl w:val="0"/>
-          <w:numId w:val="1"/>
-        </w:numPr>
-        <w:ind w:hanging="360"/>
-      </w:pPr>
-      <w:r>
-        <w:rPr>
-          <w:lang w:val="en-US"/>
-        </w:rPr>
-        <w:t xml:space="preserve">Las </w:t>
-      </w:r>
-      <w:proofErr w:type="spellStart"/>
-      <w:r>
-        <w:rPr>
-          <w:lang w:val="en-US"/>
-        </w:rPr>
-        <w:t>siguientes</w:t>
-      </w:r>
-      <w:proofErr w:type="spellEnd"/>
-      <w:r>
-        <w:rPr>
-          <w:lang w:val="en-US"/>
-        </w:rPr>
-        <w:t xml:space="preserve"> </w:t>
-      </w:r>
-      <w:proofErr w:type="spellStart"/>
-      <w:r>
-        <w:rPr>
-          <w:lang w:val="en-US"/>
-        </w:rPr>
-        <w:t>expresiones</w:t>
-      </w:r>
-      <w:proofErr w:type="spellEnd"/>
-      <w:r>
-        <w:rPr>
-          <w:lang w:val="en-US"/>
-        </w:rPr>
-        <w:t xml:space="preserve"> </w:t>
-      </w:r>
-      <w:proofErr w:type="spellStart"/>
-      <w:r>
-        <w:rPr>
-          <w:lang w:val="en-US"/>
-        </w:rPr>
-        <w:t>tienen</w:t>
-      </w:r>
-      <w:proofErr w:type="spellEnd"/>
-      <w:r>
-        <w:rPr>
-          <w:lang w:val="en-US"/>
-        </w:rPr>
-        <w:t xml:space="preserve"> s</w:t>
-      </w:r>
-      <w:proofErr w:type="spellStart"/>
-      <w:r>
-        <w:t>entido</w:t>
-      </w:r>
-      <w:proofErr w:type="spellEnd"/>
-      <w:r>
-        <w:t xml:space="preserve"> pero no son válidas de acuerdo con las reglas de Java.  Reescribirlas como expresiones booleanas válidas. </w:t>
-      </w:r>
-    </w:p>
-    <w:p>
-      <w:pPr>
-        <w:numPr>
-          <w:ilvl w:val="1"/>
-          <w:numId w:val="1"/>
-        </w:numPr>
-        <w:ind w:hanging="360"/>
-      </w:pPr>
-      <w:r>
-        <w:lastRenderedPageBreak/>
-        <w:t>$x &lt; $y &lt;</w:t>
-      </w:r>
-      <w:r>
-        <w:t xml:space="preserve">= $z </w:t>
-      </w:r>
-    </w:p>
-    <w:p>
-      <w:pPr>
-        <w:numPr>
-          <w:ilvl w:val="1"/>
-          <w:numId w:val="1"/>
-        </w:numPr>
-        <w:ind w:hanging="360"/>
-      </w:pPr>
-      <w:r>
-        <w:t xml:space="preserve">$x, $y </w:t>
-      </w:r>
-      <w:proofErr w:type="spellStart"/>
-      <w:r>
-        <w:t>y</w:t>
-      </w:r>
-      <w:proofErr w:type="spellEnd"/>
-      <w:r>
-        <w:t xml:space="preserve"> $z son mayores que 0 </w:t>
-      </w:r>
-    </w:p>
-    <w:p>
-      <w:pPr>
-        <w:numPr>
-          <w:ilvl w:val="1"/>
-          <w:numId w:val="1"/>
-        </w:numPr>
-        <w:ind w:hanging="360"/>
-      </w:pPr>
-      <w:r>
-        <w:t xml:space="preserve">$x es diferente a $y </w:t>
-      </w:r>
-      <w:proofErr w:type="spellStart"/>
-      <w:r>
-        <w:t>y</w:t>
-      </w:r>
-      <w:proofErr w:type="spellEnd"/>
-      <w:r>
-        <w:t xml:space="preserve"> a $z </w:t>
       </w:r>
     </w:p>
     <w:sectPr>

</xml_diff>

<commit_message>
[Clase] {Programación} Hoja - 1 y  Ejercicios Tema - 2
</commit_message>
<xml_diff>
--- a/Programación/Tema - 02/Ejercicios tema_02.docx
+++ b/Programación/Tema - 02/Ejercicios tema_02.docx
@@ -155,6 +155,20 @@
     </w:p>
     <w:p>
       <w:pPr>
+        <w:ind w:left="360" w:firstLine="0"/>
+        <w:rPr>
+          <w:rStyle w:val="nfasisintenso"/>
+        </w:rPr>
+      </w:pPr>
+      <w:r>
+        <w:rPr>
+          <w:rStyle w:val="nfasisintenso"/>
+        </w:rPr>
+        <w:t>Para que sea más intuitivo.</w:t>
+      </w:r>
+    </w:p>
+    <w:p>
+      <w:pPr>
         <w:numPr>
           <w:ilvl w:val="0"/>
           <w:numId w:val="1"/>
@@ -167,6 +181,20 @@
     </w:p>
     <w:p>
       <w:pPr>
+        <w:ind w:left="360" w:firstLine="0"/>
+        <w:rPr>
+          <w:rStyle w:val="nfasisintenso"/>
+        </w:rPr>
+      </w:pPr>
+      <w:r>
+        <w:rPr>
+          <w:rStyle w:val="nfasisintenso"/>
+        </w:rPr>
+        <w:t>El dato que se le asigna.</w:t>
+      </w:r>
+    </w:p>
+    <w:p>
+      <w:pPr>
         <w:numPr>
           <w:ilvl w:val="0"/>
           <w:numId w:val="1"/>
@@ -174,10 +202,72 @@
         <w:ind w:hanging="360"/>
       </w:pPr>
       <w:r>
-        <w:t xml:space="preserve">¿Es un algoritmo lo mismo que un </w:t>
-      </w:r>
-      <w:r>
-        <w:t xml:space="preserve">programa? </w:t>
+        <w:t xml:space="preserve">¿Es un algoritmo lo mismo que un programa? </w:t>
+      </w:r>
+    </w:p>
+    <w:p>
+      <w:pPr>
+        <w:ind w:left="360" w:firstLine="0"/>
+        <w:rPr>
+          <w:rStyle w:val="nfasisintenso"/>
+        </w:rPr>
+      </w:pPr>
+      <w:r>
+        <w:rPr>
+          <w:rStyle w:val="nfasisintenso"/>
+          <w:u w:val="single"/>
+        </w:rPr>
+        <w:t>No</w:t>
+      </w:r>
+      <w:r>
+        <w:rPr>
+          <w:rStyle w:val="nfasisintenso"/>
+        </w:rPr>
+        <w:t>, un algoritmo es: U</w:t>
+      </w:r>
+      <w:r>
+        <w:rPr>
+          <w:rStyle w:val="nfasisintenso"/>
+        </w:rPr>
+        <w:t>na secuencia de instrucciones que representan un modelo de solución para</w:t>
+      </w:r>
+      <w:r>
+        <w:rPr>
+          <w:rStyle w:val="nfasisintenso"/>
+        </w:rPr>
+        <w:t xml:space="preserve"> una serie de problemas.</w:t>
+      </w:r>
+    </w:p>
+    <w:p>
+      <w:pPr>
+        <w:ind w:left="360" w:firstLine="0"/>
+        <w:rPr>
+          <w:rStyle w:val="nfasisintenso"/>
+        </w:rPr>
+      </w:pPr>
+      <w:r>
+        <w:rPr>
+          <w:rStyle w:val="nfasisintenso"/>
+        </w:rPr>
+        <w:t>Y un programa e</w:t>
+      </w:r>
+      <w:r>
+        <w:rPr>
+          <w:rStyle w:val="nfasisintenso"/>
+        </w:rPr>
+        <w:t>s</w:t>
+      </w:r>
+      <w:r>
+        <w:rPr>
+          <w:rStyle w:val="nfasisintenso"/>
+        </w:rPr>
+        <w:t>: U</w:t>
+      </w:r>
+      <w:r>
+        <w:rPr>
+          <w:rStyle w:val="nfasisintenso"/>
+        </w:rPr>
+        <w:t>na secuencia de instrucciones y comandos escritas en código para realizar una tarea concreta en un ordenador.</w:t>
       </w:r>
     </w:p>
     <w:p>
@@ -194,6 +284,89 @@
     </w:p>
     <w:p>
       <w:pPr>
+        <w:ind w:left="360" w:firstLine="0"/>
+        <w:rPr>
+          <w:rStyle w:val="nfasisintenso"/>
+        </w:rPr>
+      </w:pPr>
+      <w:r>
+        <w:rPr>
+          <w:rStyle w:val="nfasisintenso"/>
+        </w:rPr>
+        <w:t>Que es</w:t>
+      </w:r>
+      <w:r>
+        <w:rPr>
+          <w:rStyle w:val="nfasisintenso"/>
+        </w:rPr>
+        <w:t xml:space="preserve"> un carácter de tipo primitivo</w:t>
+      </w:r>
+      <w:r>
+        <w:rPr>
+          <w:rStyle w:val="nfasisintenso"/>
+        </w:rPr>
+        <w:t>:</w:t>
+      </w:r>
+    </w:p>
+    <w:p>
+      <w:pPr>
+        <w:ind w:left="360" w:firstLine="0"/>
+        <w:rPr>
+          <w:rStyle w:val="nfasisintenso"/>
+        </w:rPr>
+      </w:pPr>
+      <w:r>
+        <w:rPr>
+          <w:rStyle w:val="nfasisintenso"/>
+        </w:rPr>
+        <w:tab/>
+        <w:t>Es un tipo de dato utilizado para representar</w:t>
+      </w:r>
+      <w:r>
+        <w:rPr>
+          <w:rStyle w:val="nfasisintenso"/>
+        </w:rPr>
+        <w:t xml:space="preserve"> un único dato</w:t>
+      </w:r>
+      <w:r>
+        <w:rPr>
+          <w:rStyle w:val="nfasisintenso"/>
+        </w:rPr>
+        <w:t>.</w:t>
+      </w:r>
+    </w:p>
+    <w:p>
+      <w:pPr>
+        <w:ind w:left="360" w:firstLine="0"/>
+        <w:rPr>
+          <w:rStyle w:val="nfasisintenso"/>
+          <w:b/>
+        </w:rPr>
+      </w:pPr>
+      <w:r>
+        <w:rPr>
+          <w:rStyle w:val="nfasisintenso"/>
+          <w:b/>
+        </w:rPr>
+        <w:t>Res2:</w:t>
+      </w:r>
+    </w:p>
+    <w:p>
+      <w:pPr>
+        <w:ind w:left="360" w:firstLine="348"/>
+        <w:rPr>
+          <w:rStyle w:val="nfasisintenso"/>
+        </w:rPr>
+      </w:pPr>
+      <w:r>
+        <w:rPr>
+          <w:rStyle w:val="nfasisintenso"/>
+        </w:rPr>
+        <w:t>char en java, lo es.</w:t>
+      </w:r>
+    </w:p>
+    <w:p>
+      <w:pPr>
         <w:numPr>
           <w:ilvl w:val="0"/>
           <w:numId w:val="1"/>
@@ -206,6 +379,32 @@
     </w:p>
     <w:p>
       <w:pPr>
+        <w:ind w:left="360" w:firstLine="0"/>
+        <w:rPr>
+          <w:rStyle w:val="nfasisintenso"/>
+        </w:rPr>
+      </w:pPr>
+      <w:r>
+        <w:rPr>
+          <w:rStyle w:val="nfasisintenso"/>
+        </w:rPr>
+        <w:t xml:space="preserve">final </w:t>
+      </w:r>
+      <w:r>
+        <w:rPr>
+          <w:rStyle w:val="nfasisintenso"/>
+        </w:rPr>
+        <w:t xml:space="preserve">String </w:t>
+      </w:r>
+      <w:r>
+        <w:rPr>
+          <w:rStyle w:val="nfasisintenso"/>
+        </w:rPr>
+        <w:t>Z = “ZED”;</w:t>
+      </w:r>
+    </w:p>
+    <w:p>
+      <w:pPr>
         <w:numPr>
           <w:ilvl w:val="0"/>
           <w:numId w:val="1"/>
@@ -213,7 +412,40 @@
         <w:ind w:hanging="360"/>
       </w:pPr>
       <w:r>
-        <w:t xml:space="preserve">Declara una variable de tipo carácter denominada letra y una variable de tipo cadena denominada calle </w:t>
+        <w:t>Declara una variable de tipo carácter denominada letra y una var</w:t>
+      </w:r>
+      <w:r>
+        <w:t>iable de tipo cadena denominada calle</w:t>
+      </w:r>
+    </w:p>
+    <w:p>
+      <w:pPr>
+        <w:ind w:left="360" w:firstLine="0"/>
+        <w:rPr>
+          <w:rStyle w:val="nfasisintenso"/>
+        </w:rPr>
+      </w:pPr>
+      <w:r>
+        <w:rPr>
+          <w:rStyle w:val="nfasisintenso"/>
+        </w:rPr>
+        <w:t>char letra;</w:t>
+      </w:r>
+    </w:p>
+    <w:p>
+      <w:pPr>
+        <w:ind w:left="360" w:firstLine="0"/>
+        <w:rPr>
+          <w:i/>
+          <w:iCs/>
+          <w:color w:val="5B9BD5" w:themeColor="accent1"/>
+        </w:rPr>
+      </w:pPr>
+      <w:r>
+        <w:rPr>
+          <w:rStyle w:val="nfasisintenso"/>
+        </w:rPr>
+        <w:t>String calle;</w:t>
       </w:r>
     </w:p>
     <w:p>
@@ -225,18 +457,27 @@
         <w:ind w:hanging="360"/>
       </w:pPr>
       <w:r>
-        <w:t>Asigna el valor “</w:t>
-      </w:r>
-      <w:proofErr w:type="spellStart"/>
-      <w:r>
-        <w:t>Elm</w:t>
-      </w:r>
-      <w:proofErr w:type="spellEnd"/>
-      <w:r>
-        <w:t>” a la var</w:t>
-      </w:r>
-      <w:r>
-        <w:t xml:space="preserve">iable de tipo cadena denominada calle. </w:t>
+        <w:t xml:space="preserve">Asigna el valor “Elm” a la variable de tipo cadena denominada calle. </w:t>
+      </w:r>
+    </w:p>
+    <w:p>
+      <w:pPr>
+        <w:ind w:left="360" w:firstLine="0"/>
+        <w:rPr>
+          <w:rStyle w:val="nfasisintenso"/>
+        </w:rPr>
+      </w:pPr>
+      <w:r>
+        <w:rPr>
+          <w:rStyle w:val="nfasisintenso"/>
+        </w:rPr>
+        <w:t>c</w:t>
+      </w:r>
+      <w:r>
+        <w:rPr>
+          <w:rStyle w:val="nfasisintenso"/>
+        </w:rPr>
+        <w:t>alle = “Elm”;</w:t>
       </w:r>
     </w:p>
     <w:p>
@@ -248,15 +489,24 @@
         <w:ind w:hanging="360"/>
       </w:pPr>
       <w:r>
-        <w:t xml:space="preserve">Añade el valor </w:t>
-      </w:r>
-      <w:proofErr w:type="gramStart"/>
-      <w:r>
-        <w:t>“ Street</w:t>
-      </w:r>
-      <w:proofErr w:type="gramEnd"/>
-      <w:r>
-        <w:t xml:space="preserve">” al valor de calle. </w:t>
+        <w:t>Añade el val</w:t>
+      </w:r>
+      <w:r>
+        <w:t>or “ Street” al valor de calle.</w:t>
+      </w:r>
+    </w:p>
+    <w:p>
+      <w:pPr>
+        <w:ind w:left="360" w:firstLine="0"/>
+        <w:rPr>
+          <w:rStyle w:val="nfasisintenso"/>
+        </w:rPr>
+      </w:pPr>
+      <w:r>
+        <w:rPr>
+          <w:rStyle w:val="nfasisintenso"/>
+        </w:rPr>
+        <w:t>calle = calle + “Street”;</w:t>
       </w:r>
     </w:p>
     <w:p>
@@ -269,7 +519,43 @@
         <w:ind w:hanging="360"/>
       </w:pPr>
       <w:r>
-        <w:t xml:space="preserve">El siguiente código es incorrecto; indica por qué y corrígelo </w:t>
+        <w:t>El siguiente código es incorre</w:t>
+      </w:r>
+      <w:r>
+        <w:t>cto; indica por qué y corrígelo</w:t>
+      </w:r>
+    </w:p>
+    <w:p>
+      <w:pPr>
+        <w:spacing w:after="44"/>
+        <w:ind w:left="360" w:firstLine="0"/>
+        <w:rPr>
+          <w:rStyle w:val="nfasisintenso"/>
+        </w:rPr>
+      </w:pPr>
+      <w:r>
+        <w:rPr>
+          <w:rStyle w:val="nfasisintenso"/>
+        </w:rPr>
+        <w:t xml:space="preserve">Falta una </w:t>
+      </w:r>
+      <w:r>
+        <w:rPr>
+          <w:rStyle w:val="nfasisintenso"/>
+        </w:rPr>
+        <w:t>barra oblicua</w:t>
+      </w:r>
+      <w:r>
+        <w:rPr>
+          <w:rStyle w:val="nfasisintenso"/>
+        </w:rPr>
+        <w:t xml:space="preserve"> en cada comentario</w:t>
+      </w:r>
+      <w:r>
+        <w:rPr>
+          <w:rStyle w:val="nfasisintenso"/>
+        </w:rPr>
+        <w:t>:</w:t>
       </w:r>
     </w:p>
     <w:p>
@@ -277,47 +563,104 @@
         <w:spacing w:after="62" w:line="237" w:lineRule="auto"/>
         <w:ind w:left="710" w:right="3400" w:firstLine="0"/>
         <w:jc w:val="left"/>
-      </w:pPr>
-      <w:proofErr w:type="spellStart"/>
-      <w:r>
         <w:rPr>
           <w:rFonts w:ascii="Courier New" w:eastAsia="Courier New" w:hAnsi="Courier New" w:cs="Courier New"/>
           <w:sz w:val="20"/>
         </w:rPr>
-        <w:t>int</w:t>
-      </w:r>
-      <w:proofErr w:type="spellEnd"/>
+      </w:pPr>
       <w:r>
         <w:rPr>
           <w:rFonts w:ascii="Courier New" w:eastAsia="Courier New" w:hAnsi="Courier New" w:cs="Courier New"/>
           <w:sz w:val="20"/>
         </w:rPr>
-        <w:t xml:space="preserve"> </w:t>
-      </w:r>
-      <w:proofErr w:type="spellStart"/>
-      <w:proofErr w:type="gramStart"/>
+        <w:t>int miNumero;</w:t>
+      </w:r>
       <w:r>
         <w:rPr>
           <w:rFonts w:ascii="Courier New" w:eastAsia="Courier New" w:hAnsi="Courier New" w:cs="Courier New"/>
           <w:sz w:val="20"/>
         </w:rPr>
-        <w:t>miNumero</w:t>
-      </w:r>
-      <w:proofErr w:type="spellEnd"/>
+        <w:t>/</w:t>
+      </w:r>
+      <w:r>
+        <w:rPr>
+          <w:rStyle w:val="nfasisintenso"/>
+          <w:b/>
+        </w:rPr>
+        <w:t>/</w:t>
+      </w:r>
       <w:r>
         <w:rPr>
           <w:rFonts w:ascii="Courier New" w:eastAsia="Courier New" w:hAnsi="Courier New" w:cs="Courier New"/>
           <w:sz w:val="20"/>
         </w:rPr>
-        <w:t xml:space="preserve">;   </w:t>
-      </w:r>
-      <w:proofErr w:type="gramEnd"/>
+        <w:t xml:space="preserve"> Número de ocasiones </w:t>
+      </w:r>
       <w:r>
         <w:rPr>
           <w:rFonts w:ascii="Courier New" w:eastAsia="Courier New" w:hAnsi="Courier New" w:cs="Courier New"/>
           <w:sz w:val="20"/>
         </w:rPr>
-        <w:t xml:space="preserve"> / Número de ocasiones en que                  / he realizado este ejercicio </w:t>
+        <w:t>en que</w:t>
+      </w:r>
+    </w:p>
+    <w:p>
+      <w:pPr>
+        <w:spacing w:after="62" w:line="237" w:lineRule="auto"/>
+        <w:ind w:left="2126" w:right="3400" w:firstLine="0"/>
+        <w:jc w:val="left"/>
+      </w:pPr>
+      <w:r>
+        <w:rPr>
+          <w:rFonts w:ascii="Courier New" w:eastAsia="Courier New" w:hAnsi="Courier New" w:cs="Courier New"/>
+          <w:sz w:val="20"/>
+        </w:rPr>
+        <w:t xml:space="preserve"> </w:t>
+      </w:r>
+      <w:r>
+        <w:rPr>
+          <w:rFonts w:ascii="Courier New" w:eastAsia="Courier New" w:hAnsi="Courier New" w:cs="Courier New"/>
+          <w:sz w:val="20"/>
+        </w:rPr>
+        <w:t>/</w:t>
+      </w:r>
+      <w:r>
+        <w:rPr>
+          <w:rStyle w:val="nfasisintenso"/>
+          <w:b/>
+        </w:rPr>
+        <w:t>/</w:t>
+      </w:r>
+      <w:r>
+        <w:rPr>
+          <w:rFonts w:ascii="Courier New" w:eastAsia="Courier New" w:hAnsi="Courier New" w:cs="Courier New"/>
+          <w:sz w:val="20"/>
+        </w:rPr>
+        <w:t xml:space="preserve"> he realizado este</w:t>
+      </w:r>
+      <w:r>
+        <w:rPr>
+          <w:rFonts w:ascii="Courier New" w:eastAsia="Courier New" w:hAnsi="Courier New" w:cs="Courier New"/>
+          <w:sz w:val="20"/>
+        </w:rPr>
+        <w:t xml:space="preserve"> e</w:t>
+      </w:r>
+      <w:r>
+        <w:rPr>
+          <w:rFonts w:ascii="Courier New" w:eastAsia="Courier New" w:hAnsi="Courier New" w:cs="Courier New"/>
+          <w:sz w:val="20"/>
+        </w:rPr>
+        <w:t xml:space="preserve">jercicio </w:t>
+      </w:r>
+    </w:p>
+    <w:p>
+      <w:pPr>
+        <w:spacing w:after="160" w:line="259" w:lineRule="auto"/>
+        <w:ind w:left="0" w:firstLine="0"/>
+        <w:jc w:val="left"/>
+      </w:pPr>
+      <w:r>
+        <w:br w:type="page"/>
       </w:r>
     </w:p>
     <w:p>
@@ -329,10 +672,8 @@
         <w:ind w:hanging="360"/>
       </w:pPr>
       <w:r>
-        <w:t xml:space="preserve">Indica si son </w:t>
-      </w:r>
-      <w:r>
-        <w:t xml:space="preserve">o no válidos los siguientes identificadores. </w:t>
+        <w:lastRenderedPageBreak/>
+        <w:t xml:space="preserve">Indica si son o no válidos los siguientes identificadores. </w:t>
       </w:r>
     </w:p>
     <w:p>
@@ -346,6 +687,32 @@
       <w:r>
         <w:t xml:space="preserve">Elemento#1 </w:t>
       </w:r>
+      <w:r>
+        <w:tab/>
+      </w:r>
+      <w:r>
+        <w:rPr>
+          <w:rStyle w:val="nfasisintenso"/>
+          <mc:AlternateContent>
+            <mc:Choice Requires="w16se"/>
+            <mc:Fallback/>
+          </mc:AlternateContent>
+        </w:rPr>
+        <mc:AlternateContent>
+          <mc:Choice Requires="w16se">
+            <w16se:symEx w16se:font="Calibri" w16se:char="2192"/>
+          </mc:Choice>
+          <mc:Fallback>
+            <w:t>→</w:t>
+          </mc:Fallback>
+        </mc:AlternateContent>
+      </w:r>
+      <w:r>
+        <w:rPr>
+          <w:rStyle w:val="nfasisintenso"/>
+        </w:rPr>
+        <w:t xml:space="preserve"> Invalido</w:t>
+      </w:r>
     </w:p>
     <w:p>
       <w:pPr>
@@ -358,6 +725,35 @@
       <w:r>
         <w:t xml:space="preserve">Dato </w:t>
       </w:r>
+      <w:r>
+        <w:tab/>
+      </w:r>
+      <w:r>
+        <w:tab/>
+      </w:r>
+      <w:r>
+        <w:rPr>
+          <w:rStyle w:val="nfasisintenso"/>
+          <mc:AlternateContent>
+            <mc:Choice Requires="w16se"/>
+            <mc:Fallback/>
+          </mc:AlternateContent>
+        </w:rPr>
+        <mc:AlternateContent>
+          <mc:Choice Requires="w16se">
+            <w16se:symEx w16se:font="Calibri" w16se:char="2192"/>
+          </mc:Choice>
+          <mc:Fallback>
+            <w:t>→</w:t>
+          </mc:Fallback>
+        </mc:AlternateContent>
+      </w:r>
+      <w:r>
+        <w:rPr>
+          <w:rStyle w:val="nfasisintenso"/>
+        </w:rPr>
+        <w:t xml:space="preserve"> Valido</w:t>
+      </w:r>
     </w:p>
     <w:p>
       <w:pPr>
@@ -370,6 +766,38 @@
       <w:r>
         <w:t xml:space="preserve">Y </w:t>
       </w:r>
+      <w:r>
+        <w:tab/>
+      </w:r>
+      <w:r>
+        <w:tab/>
+      </w:r>
+      <w:r>
+        <w:tab/>
+      </w:r>
+      <w:r>
+        <w:rPr>
+          <w:rStyle w:val="nfasisintenso"/>
+          <mc:AlternateContent>
+            <mc:Choice Requires="w16se"/>
+            <mc:Fallback/>
+          </mc:AlternateContent>
+        </w:rPr>
+        <mc:AlternateContent>
+          <mc:Choice Requires="w16se">
+            <w16se:symEx w16se:font="Calibri" w16se:char="2192"/>
+          </mc:Choice>
+          <mc:Fallback>
+            <w:t>→</w:t>
+          </mc:Fallback>
+        </mc:AlternateContent>
+      </w:r>
+      <w:r>
+        <w:rPr>
+          <w:rStyle w:val="nfasisintenso"/>
+        </w:rPr>
+        <w:t xml:space="preserve"> Valido, pero no lo recomendaría</w:t>
+      </w:r>
     </w:p>
     <w:p>
       <w:pPr>
@@ -382,6 +810,32 @@
       <w:r>
         <w:t xml:space="preserve">3Conjunto </w:t>
       </w:r>
+      <w:r>
+        <w:tab/>
+      </w:r>
+      <w:r>
+        <w:rPr>
+          <w:rStyle w:val="nfasisintenso"/>
+          <mc:AlternateContent>
+            <mc:Choice Requires="w16se"/>
+            <mc:Fallback/>
+          </mc:AlternateContent>
+        </w:rPr>
+        <mc:AlternateContent>
+          <mc:Choice Requires="w16se">
+            <w16se:symEx w16se:font="Calibri" w16se:char="2192"/>
+          </mc:Choice>
+          <mc:Fallback>
+            <w:t>→</w:t>
+          </mc:Fallback>
+        </mc:AlternateContent>
+      </w:r>
+      <w:r>
+        <w:rPr>
+          <w:rStyle w:val="nfasisintenso"/>
+        </w:rPr>
+        <w:t xml:space="preserve"> Invalido</w:t>
+      </w:r>
     </w:p>
     <w:p>
       <w:pPr>
@@ -394,6 +848,38 @@
       <w:r>
         <w:t xml:space="preserve">DIA_DE_PAGA </w:t>
       </w:r>
+      <w:r>
+        <w:tab/>
+      </w:r>
+      <w:r>
+        <w:rPr>
+          <w:rStyle w:val="nfasisintenso"/>
+          <mc:AlternateContent>
+            <mc:Choice Requires="w16se"/>
+            <mc:Fallback/>
+          </mc:AlternateContent>
+        </w:rPr>
+        <mc:AlternateContent>
+          <mc:Choice Requires="w16se">
+            <w16se:symEx w16se:font="Calibri" w16se:char="2192"/>
+          </mc:Choice>
+          <mc:Fallback>
+            <w:t>→</w:t>
+          </mc:Fallback>
+        </mc:AlternateContent>
+      </w:r>
+      <w:r>
+        <w:rPr>
+          <w:rStyle w:val="nfasisintenso"/>
+        </w:rPr>
+        <w:t xml:space="preserve"> </w:t>
+      </w:r>
+      <w:r>
+        <w:rPr>
+          <w:rStyle w:val="nfasisintenso"/>
+        </w:rPr>
+        <w:t>Valido pero solo para constantes</w:t>
+      </w:r>
     </w:p>
     <w:p>
       <w:pPr>
@@ -406,6 +892,35 @@
       <w:r>
         <w:t xml:space="preserve">bin-2 </w:t>
       </w:r>
+      <w:r>
+        <w:tab/>
+      </w:r>
+      <w:r>
+        <w:tab/>
+      </w:r>
+      <w:r>
+        <w:rPr>
+          <w:rStyle w:val="nfasisintenso"/>
+          <mc:AlternateContent>
+            <mc:Choice Requires="w16se"/>
+            <mc:Fallback/>
+          </mc:AlternateContent>
+        </w:rPr>
+        <mc:AlternateContent>
+          <mc:Choice Requires="w16se">
+            <w16se:symEx w16se:font="Calibri" w16se:char="2192"/>
+          </mc:Choice>
+          <mc:Fallback>
+            <w:t>→</w:t>
+          </mc:Fallback>
+        </mc:AlternateContent>
+      </w:r>
+      <w:r>
+        <w:rPr>
+          <w:rStyle w:val="nfasisintenso"/>
+        </w:rPr>
+        <w:t xml:space="preserve"> Invalido</w:t>
+      </w:r>
     </w:p>
     <w:p>
       <w:pPr>
@@ -418,6 +933,35 @@
       <w:r>
         <w:t xml:space="preserve">num5 </w:t>
       </w:r>
+      <w:r>
+        <w:tab/>
+      </w:r>
+      <w:r>
+        <w:tab/>
+      </w:r>
+      <w:r>
+        <w:rPr>
+          <w:rStyle w:val="nfasisintenso"/>
+          <mc:AlternateContent>
+            <mc:Choice Requires="w16se"/>
+            <mc:Fallback/>
+          </mc:AlternateContent>
+        </w:rPr>
+        <mc:AlternateContent>
+          <mc:Choice Requires="w16se">
+            <w16se:symEx w16se:font="Calibri" w16se:char="2192"/>
+          </mc:Choice>
+          <mc:Fallback>
+            <w:t>→</w:t>
+          </mc:Fallback>
+        </mc:AlternateContent>
+      </w:r>
+      <w:r>
+        <w:rPr>
+          <w:rStyle w:val="nfasisintenso"/>
+        </w:rPr>
+        <w:t xml:space="preserve"> Valido</w:t>
+      </w:r>
     </w:p>
     <w:p>
       <w:pPr>
@@ -430,6 +974,35 @@
       <w:r>
         <w:t xml:space="preserve">M 2 </w:t>
       </w:r>
+      <w:r>
+        <w:tab/>
+      </w:r>
+      <w:r>
+        <w:tab/>
+      </w:r>
+      <w:r>
+        <w:rPr>
+          <w:rStyle w:val="nfasisintenso"/>
+          <mc:AlternateContent>
+            <mc:Choice Requires="w16se"/>
+            <mc:Fallback/>
+          </mc:AlternateContent>
+        </w:rPr>
+        <mc:AlternateContent>
+          <mc:Choice Requires="w16se">
+            <w16se:symEx w16se:font="Calibri" w16se:char="2192"/>
+          </mc:Choice>
+          <mc:Fallback>
+            <w:t>→</w:t>
+          </mc:Fallback>
+        </mc:AlternateContent>
+      </w:r>
+      <w:r>
+        <w:rPr>
+          <w:rStyle w:val="nfasisintenso"/>
+        </w:rPr>
+        <w:t xml:space="preserve"> Invalido</w:t>
+      </w:r>
     </w:p>
     <w:p>
       <w:pPr>
@@ -440,7 +1013,10 @@
         <w:ind w:hanging="360"/>
       </w:pPr>
       <w:r>
-        <w:t xml:space="preserve">Haz coincidir cada uno de los términos siguientes con las definiciones correctas. Sólo una definición es correcta </w:t>
+        <w:t xml:space="preserve">Haz coincidir cada uno de los términos siguientes con las definiciones correctas. </w:t>
+      </w:r>
+      <w:r>
+        <w:t>Sólo una definición es correcta</w:t>
       </w:r>
     </w:p>
     <w:tbl>
@@ -448,26 +1024,24 @@
         <w:tblStyle w:val="TableGrid"/>
         <w:tblpPr w:vertAnchor="text" w:tblpX="7435" w:tblpY="151"/>
         <w:tblOverlap w:val="never"/>
-        <w:tblW w:w="2198" w:type="dxa"/>
+        <w:tblW w:w="2682" w:type="dxa"/>
         <w:tblInd w:w="0" w:type="dxa"/>
         <w:tblCellMar>
-          <w:top w:w="0" w:type="dxa"/>
           <w:left w:w="158" w:type="dxa"/>
-          <w:bottom w:w="0" w:type="dxa"/>
           <w:right w:w="115" w:type="dxa"/>
         </w:tblCellMar>
         <w:tblLook w:val="04A0" w:firstRow="1" w:lastRow="0" w:firstColumn="1" w:lastColumn="0" w:noHBand="0" w:noVBand="1"/>
       </w:tblPr>
       <w:tblGrid>
-        <w:gridCol w:w="2198"/>
+        <w:gridCol w:w="2682"/>
       </w:tblGrid>
       <w:tr>
         <w:trPr>
-          <w:trHeight w:val="3048"/>
+          <w:trHeight w:val="3205"/>
         </w:trPr>
         <w:tc>
           <w:tcPr>
-            <w:tcW w:w="2198" w:type="dxa"/>
+            <w:tcW w:w="2682" w:type="dxa"/>
             <w:tcBorders>
               <w:top w:val="single" w:sz="6" w:space="0" w:color="000000"/>
               <w:left w:val="single" w:sz="6" w:space="0" w:color="000000"/>
@@ -487,7 +1061,30 @@
               <w:jc w:val="left"/>
             </w:pPr>
             <w:r>
-              <w:t xml:space="preserve">Programa </w:t>
+              <w:t xml:space="preserve">Programa       </w:t>
+            </w:r>
+            <w:r>
+              <w:rPr>
+                <w:rStyle w:val="nfasisintenso"/>
+                <mc:AlternateContent>
+                  <mc:Choice Requires="w16se"/>
+                  <mc:Fallback/>
+                </mc:AlternateContent>
+              </w:rPr>
+              <mc:AlternateContent>
+                <mc:Choice Requires="w16se">
+                  <w16se:symEx w16se:font="Calibri" w16se:char="2192"/>
+                </mc:Choice>
+                <mc:Fallback>
+                  <w:t>→</w:t>
+                </mc:Fallback>
+              </mc:AlternateContent>
+            </w:r>
+            <w:r>
+              <w:rPr>
+                <w:rStyle w:val="nfasisintenso"/>
+              </w:rPr>
+              <w:t xml:space="preserve">  n)</w:t>
             </w:r>
           </w:p>
           <w:p>
@@ -503,6 +1100,32 @@
             <w:r>
               <w:t xml:space="preserve">Algoritmo </w:t>
             </w:r>
+            <w:r>
+              <w:t xml:space="preserve">      </w:t>
+            </w:r>
+            <w:r>
+              <w:rPr>
+                <w:rStyle w:val="nfasisintenso"/>
+                <mc:AlternateContent>
+                  <mc:Choice Requires="w16se"/>
+                  <mc:Fallback/>
+                </mc:AlternateContent>
+              </w:rPr>
+              <mc:AlternateContent>
+                <mc:Choice Requires="w16se">
+                  <w16se:symEx w16se:font="Calibri" w16se:char="2192"/>
+                </mc:Choice>
+                <mc:Fallback>
+                  <w:t>→</w:t>
+                </mc:Fallback>
+              </mc:AlternateContent>
+            </w:r>
+            <w:r>
+              <w:rPr>
+                <w:rStyle w:val="nfasisintenso"/>
+              </w:rPr>
+              <w:t xml:space="preserve">  m)</w:t>
+            </w:r>
           </w:p>
           <w:p>
             <w:pPr>
@@ -517,6 +1140,72 @@
             <w:r>
               <w:t xml:space="preserve">Compilador </w:t>
             </w:r>
+            <w:r>
+              <w:t xml:space="preserve">   </w:t>
+            </w:r>
+            <w:r>
+              <w:rPr>
+                <w:rStyle w:val="nfasisintenso"/>
+                <mc:AlternateContent>
+                  <mc:Choice Requires="w16se"/>
+                  <mc:Fallback/>
+                </mc:AlternateContent>
+              </w:rPr>
+              <mc:AlternateContent>
+                <mc:Choice Requires="w16se">
+                  <w16se:symEx w16se:font="Calibri" w16se:char="2192"/>
+                </mc:Choice>
+                <mc:Fallback>
+                  <w:t>→</w:t>
+                </mc:Fallback>
+              </mc:AlternateContent>
+            </w:r>
+            <w:r>
+              <w:rPr>
+                <w:rStyle w:val="nfasisintenso"/>
+              </w:rPr>
+              <w:t xml:space="preserve">  h)</w:t>
+            </w:r>
+          </w:p>
+          <w:p>
+            <w:pPr>
+              <w:numPr>
+                <w:ilvl w:val="0"/>
+                <w:numId w:val="2"/>
+              </w:numPr>
+              <w:spacing w:after="10" w:line="339" w:lineRule="auto"/>
+              <w:ind w:hanging="331"/>
+              <w:jc w:val="left"/>
+              <w:rPr>
+                <w:rStyle w:val="nfasisintenso"/>
+              </w:rPr>
+            </w:pPr>
+            <w:r>
+              <w:t xml:space="preserve">Identificador  </w:t>
+            </w:r>
+            <w:r>
+              <w:rPr>
+                <w:rStyle w:val="nfasisintenso"/>
+                <mc:AlternateContent>
+                  <mc:Choice Requires="w16se"/>
+                  <mc:Fallback/>
+                </mc:AlternateContent>
+              </w:rPr>
+              <mc:AlternateContent>
+                <mc:Choice Requires="w16se">
+                  <w16se:symEx w16se:font="Calibri" w16se:char="2192"/>
+                </mc:Choice>
+                <mc:Fallback>
+                  <w:t>→</w:t>
+                </mc:Fallback>
+              </mc:AlternateContent>
+            </w:r>
+            <w:r>
+              <w:rPr>
+                <w:rStyle w:val="nfasisintenso"/>
+              </w:rPr>
+              <w:t xml:space="preserve">  f)</w:t>
+            </w:r>
           </w:p>
           <w:p>
             <w:pPr>
@@ -529,7 +1218,7 @@
               <w:jc w:val="left"/>
             </w:pPr>
             <w:r>
-              <w:t>Identificador V.</w:t>
+              <w:t>V.</w:t>
             </w:r>
             <w:r>
               <w:rPr>
@@ -539,6 +1228,41 @@
             </w:r>
             <w:r>
               <w:t xml:space="preserve">Variable </w:t>
+            </w:r>
+            <w:r>
+              <w:t xml:space="preserve"> </w:t>
+            </w:r>
+            <w:r>
+              <w:t xml:space="preserve"> </w:t>
+            </w:r>
+            <w:r>
+              <w:t xml:space="preserve"> </w:t>
+            </w:r>
+            <w:r>
+              <w:t xml:space="preserve"> </w:t>
+            </w:r>
+            <w:r>
+              <w:rPr>
+                <w:rStyle w:val="nfasisintenso"/>
+                <mc:AlternateContent>
+                  <mc:Choice Requires="w16se"/>
+                  <mc:Fallback/>
+                </mc:AlternateContent>
+              </w:rPr>
+              <mc:AlternateContent>
+                <mc:Choice Requires="w16se">
+                  <w16se:symEx w16se:font="Calibri" w16se:char="2192"/>
+                </mc:Choice>
+                <mc:Fallback>
+                  <w:t>→</w:t>
+                </mc:Fallback>
+              </mc:AlternateContent>
+            </w:r>
+            <w:r>
+              <w:rPr>
+                <w:rStyle w:val="nfasisintenso"/>
+              </w:rPr>
+              <w:t xml:space="preserve">  a)</w:t>
             </w:r>
           </w:p>
           <w:p>
@@ -561,6 +1285,44 @@
               </w:rPr>
               <w:t xml:space="preserve"> </w:t>
             </w:r>
+            <w:r>
+              <w:t xml:space="preserve"> </w:t>
+            </w:r>
+            <w:r>
+              <w:t xml:space="preserve"> </w:t>
+            </w:r>
+            <w:r>
+              <w:t xml:space="preserve"> </w:t>
+            </w:r>
+            <w:r>
+              <w:t xml:space="preserve"> </w:t>
+            </w:r>
+            <w:r>
+              <w:t xml:space="preserve"> </w:t>
+            </w:r>
+            <w:r>
+              <w:rPr>
+                <w:rStyle w:val="nfasisintenso"/>
+                <mc:AlternateContent>
+                  <mc:Choice Requires="w16se"/>
+                  <mc:Fallback/>
+                </mc:AlternateContent>
+              </w:rPr>
+              <mc:AlternateContent>
+                <mc:Choice Requires="w16se">
+                  <w16se:symEx w16se:font="Calibri" w16se:char="2192"/>
+                </mc:Choice>
+                <mc:Fallback>
+                  <w:t>→</w:t>
+                </mc:Fallback>
+              </mc:AlternateContent>
+            </w:r>
+            <w:r>
+              <w:rPr>
+                <w:rStyle w:val="nfasisintenso"/>
+              </w:rPr>
+              <w:t xml:space="preserve">  g)</w:t>
+            </w:r>
           </w:p>
           <w:p>
             <w:pPr>
@@ -582,6 +1344,38 @@
               </w:rPr>
               <w:t xml:space="preserve"> </w:t>
             </w:r>
+            <w:r>
+              <w:t xml:space="preserve">     </w:t>
+            </w:r>
+            <w:r>
+              <w:t xml:space="preserve"> </w:t>
+            </w:r>
+            <w:r>
+              <w:t xml:space="preserve"> </w:t>
+            </w:r>
+            <w:r>
+              <w:rPr>
+                <w:rStyle w:val="nfasisintenso"/>
+                <mc:AlternateContent>
+                  <mc:Choice Requires="w16se"/>
+                  <mc:Fallback/>
+                </mc:AlternateContent>
+              </w:rPr>
+              <mc:AlternateContent>
+                <mc:Choice Requires="w16se">
+                  <w16se:symEx w16se:font="Calibri" w16se:char="2192"/>
+                </mc:Choice>
+                <mc:Fallback>
+                  <w:t>→</w:t>
+                </mc:Fallback>
+              </mc:AlternateContent>
+            </w:r>
+            <w:r>
+              <w:rPr>
+                <w:rStyle w:val="nfasisintenso"/>
+              </w:rPr>
+              <w:t xml:space="preserve">  l)</w:t>
+            </w:r>
           </w:p>
         </w:tc>
       </w:tr>
@@ -723,7 +1517,6 @@
           <w:sz w:val="20"/>
           <w:u w:val="single" w:color="000000"/>
         </w:rPr>
-        <w:lastRenderedPageBreak/>
         <w:t xml:space="preserve">Programación </w:t>
       </w:r>
       <w:r>
@@ -837,10 +1630,7 @@
         <w:ind w:hanging="360"/>
       </w:pPr>
       <w:r>
-        <w:t>Lugar de la memoria en la que se almacena un objeto</w:t>
-      </w:r>
-      <w:r>
-        <w:t xml:space="preserve"> cuyo valor puede ser modificado </w:t>
+        <w:t xml:space="preserve">Lugar de la memoria en la que se almacena un objeto cuyo valor puede ser modificado </w:t>
       </w:r>
     </w:p>
     <w:p>
@@ -889,880 +1679,6 @@
       </w:pPr>
       <w:r>
         <w:t xml:space="preserve">Especificaciones de los tipos de datos y las instrucciones utilizadas por un ordenador para resolver un problema. </w:t>
-      </w:r>
-    </w:p>
-    <w:p>
-      <w:pPr>
-        <w:numPr>
-          <w:ilvl w:val="0"/>
-          <w:numId w:val="1"/>
-        </w:numPr>
-        <w:ind w:hanging="360"/>
-      </w:pPr>
-      <w:r>
-        <w:t xml:space="preserve">Si las variables de tipo cadena s1 y s2 </w:t>
-      </w:r>
-      <w:r>
-        <w:t xml:space="preserve">contienen, respectivamente “pájaro” y “azul”, cuál es el resultado de las siguientes expresiones. </w:t>
-      </w:r>
-    </w:p>
-    <w:p>
-      <w:pPr>
-        <w:numPr>
-          <w:ilvl w:val="1"/>
-          <w:numId w:val="1"/>
-        </w:numPr>
-        <w:ind w:hanging="360"/>
-      </w:pPr>
-      <w:r>
-        <w:t xml:space="preserve">“s1 = </w:t>
-      </w:r>
-      <w:proofErr w:type="gramStart"/>
-      <w:r>
-        <w:t>“ +</w:t>
-      </w:r>
-      <w:proofErr w:type="gramEnd"/>
-      <w:r>
-        <w:t xml:space="preserve"> s1 + “s2 = “ + s2 </w:t>
-      </w:r>
-    </w:p>
-    <w:p>
-      <w:pPr>
-        <w:numPr>
-          <w:ilvl w:val="1"/>
-          <w:numId w:val="1"/>
-        </w:numPr>
-        <w:ind w:hanging="360"/>
-      </w:pPr>
-      <w:r>
-        <w:t xml:space="preserve">“Resultado:” + s1 + s2 </w:t>
-      </w:r>
-    </w:p>
-    <w:p>
-      <w:pPr>
-        <w:numPr>
-          <w:ilvl w:val="1"/>
-          <w:numId w:val="1"/>
-        </w:numPr>
-        <w:ind w:hanging="360"/>
-      </w:pPr>
-      <w:r>
-        <w:t>“Resultado</w:t>
-      </w:r>
-      <w:proofErr w:type="gramStart"/>
-      <w:r>
-        <w:t>: ”</w:t>
-      </w:r>
-      <w:proofErr w:type="gramEnd"/>
-      <w:r>
-        <w:t xml:space="preserve"> + s1 + s2 </w:t>
-      </w:r>
-    </w:p>
-    <w:p>
-      <w:pPr>
-        <w:numPr>
-          <w:ilvl w:val="1"/>
-          <w:numId w:val="1"/>
-        </w:numPr>
-        <w:ind w:hanging="360"/>
-      </w:pPr>
-      <w:r>
-        <w:t>“Resultado</w:t>
-      </w:r>
-      <w:proofErr w:type="gramStart"/>
-      <w:r>
-        <w:t>: ”</w:t>
-      </w:r>
-      <w:proofErr w:type="gramEnd"/>
-      <w:r>
-        <w:t xml:space="preserve"> + s1 + ‘ ‘ +s2  </w:t>
-      </w:r>
-    </w:p>
-    <w:p>
-      <w:pPr>
-        <w:numPr>
-          <w:ilvl w:val="0"/>
-          <w:numId w:val="1"/>
-        </w:numPr>
-        <w:ind w:hanging="360"/>
-      </w:pPr>
-      <w:r>
-        <w:t>¿Cuántos caracteres podemos almacenar en una var</w:t>
-      </w:r>
-      <w:r>
-        <w:t xml:space="preserve">iable de tipo carácter? </w:t>
-      </w:r>
-    </w:p>
-    <w:p>
-      <w:pPr>
-        <w:numPr>
-          <w:ilvl w:val="0"/>
-          <w:numId w:val="1"/>
-        </w:numPr>
-        <w:ind w:hanging="360"/>
-      </w:pPr>
-      <w:r>
-        <w:t xml:space="preserve">¿Cuántos caracteres hay en la cadena vacía? </w:t>
-      </w:r>
-    </w:p>
-    <w:p>
-      <w:pPr>
-        <w:numPr>
-          <w:ilvl w:val="0"/>
-          <w:numId w:val="1"/>
-        </w:numPr>
-        <w:ind w:hanging="360"/>
-      </w:pPr>
-      <w:proofErr w:type="gramStart"/>
-      <w:r>
-        <w:t>Puede una variable de tipo cadena ser asignada a una variable de tipo carácter?</w:t>
-      </w:r>
-      <w:proofErr w:type="gramEnd"/>
-      <w:r>
-        <w:t xml:space="preserve"> </w:t>
-      </w:r>
-    </w:p>
-    <w:p>
-      <w:pPr>
-        <w:numPr>
-          <w:ilvl w:val="0"/>
-          <w:numId w:val="1"/>
-        </w:numPr>
-        <w:ind w:hanging="360"/>
-      </w:pPr>
-      <w:r>
-        <w:t xml:space="preserve">¿Cuál es la diferencia entre el literal “ordenador” y el identificador ordenador? </w:t>
-      </w:r>
-    </w:p>
-    <w:p>
-      <w:pPr>
-        <w:numPr>
-          <w:ilvl w:val="0"/>
-          <w:numId w:val="1"/>
-        </w:numPr>
-        <w:ind w:hanging="360"/>
-      </w:pPr>
-      <w:r>
-        <w:t>Dados los siguientes v</w:t>
-      </w:r>
-      <w:r>
-        <w:t xml:space="preserve">alores para las variables booleanas </w:t>
-      </w:r>
-      <w:proofErr w:type="spellStart"/>
-      <w:r>
-        <w:t>xV</w:t>
-      </w:r>
-      <w:proofErr w:type="spellEnd"/>
-      <w:r>
-        <w:t xml:space="preserve">, </w:t>
-      </w:r>
-      <w:proofErr w:type="spellStart"/>
-      <w:r>
-        <w:t>yV</w:t>
-      </w:r>
-      <w:proofErr w:type="spellEnd"/>
-      <w:r>
-        <w:t xml:space="preserve"> y </w:t>
-      </w:r>
-      <w:proofErr w:type="spellStart"/>
-      <w:r>
-        <w:t>zV</w:t>
-      </w:r>
-      <w:proofErr w:type="spellEnd"/>
-      <w:r>
-        <w:t xml:space="preserve">, evaluar las expresiones booleanas y responder si el resultado es verdadero o falso, teniendo en cuenta que: </w:t>
-      </w:r>
-    </w:p>
-    <w:p>
-      <w:pPr>
-        <w:ind w:left="360" w:firstLine="345"/>
-        <w:rPr>
-          <w:b/>
-          <w:lang w:val="en-US"/>
-        </w:rPr>
-      </w:pPr>
-      <w:proofErr w:type="spellStart"/>
-      <w:r>
-        <w:rPr>
-          <w:b/>
-          <w:lang w:val="en-US"/>
-        </w:rPr>
-        <w:t>xV</w:t>
-      </w:r>
-      <w:proofErr w:type="spellEnd"/>
-      <w:r>
-        <w:rPr>
-          <w:b/>
-          <w:lang w:val="en-US"/>
-        </w:rPr>
-        <w:t xml:space="preserve"> = true</w:t>
-      </w:r>
-      <w:r>
-        <w:rPr>
-          <w:b/>
-          <w:lang w:val="en-US"/>
-        </w:rPr>
-        <w:tab/>
-      </w:r>
-      <w:proofErr w:type="spellStart"/>
-      <w:r>
-        <w:rPr>
-          <w:b/>
-          <w:lang w:val="en-US"/>
-        </w:rPr>
-        <w:t>yV</w:t>
-      </w:r>
-      <w:proofErr w:type="spellEnd"/>
-      <w:r>
-        <w:rPr>
-          <w:b/>
-          <w:lang w:val="en-US"/>
-        </w:rPr>
-        <w:t xml:space="preserve"> = </w:t>
-      </w:r>
-      <w:proofErr w:type="spellStart"/>
-      <w:r>
-        <w:rPr>
-          <w:b/>
-          <w:lang w:val="en-US"/>
-        </w:rPr>
-        <w:t>flase</w:t>
-      </w:r>
-      <w:proofErr w:type="spellEnd"/>
-      <w:r>
-        <w:rPr>
-          <w:b/>
-          <w:lang w:val="en-US"/>
-        </w:rPr>
-        <w:tab/>
-      </w:r>
-      <w:proofErr w:type="spellStart"/>
-      <w:r>
-        <w:rPr>
-          <w:b/>
-          <w:lang w:val="en-US"/>
-        </w:rPr>
-        <w:t>zV</w:t>
-      </w:r>
-      <w:proofErr w:type="spellEnd"/>
-      <w:r>
-        <w:rPr>
-          <w:b/>
-          <w:lang w:val="en-US"/>
-        </w:rPr>
-        <w:t xml:space="preserve"> = true </w:t>
-      </w:r>
-    </w:p>
-    <w:p>
-      <w:pPr>
-        <w:ind w:left="360" w:firstLine="345"/>
-        <w:rPr>
-          <w:b/>
-          <w:lang w:val="en-US"/>
-        </w:rPr>
-      </w:pPr>
-    </w:p>
-    <w:p>
-      <w:pPr>
-        <w:numPr>
-          <w:ilvl w:val="1"/>
-          <w:numId w:val="1"/>
-        </w:numPr>
-        <w:ind w:hanging="360"/>
-        <w:rPr>
-          <w:lang w:val="en-US"/>
-        </w:rPr>
-      </w:pPr>
-      <w:r>
-        <w:rPr>
-          <w:lang w:val="en-US"/>
-        </w:rPr>
-        <w:t>(</w:t>
-      </w:r>
-      <w:proofErr w:type="spellStart"/>
-      <w:r>
-        <w:rPr>
-          <w:lang w:val="en-US"/>
-        </w:rPr>
-        <w:t>xV</w:t>
-      </w:r>
-      <w:proofErr w:type="spellEnd"/>
-      <w:r>
-        <w:rPr>
-          <w:lang w:val="en-US"/>
-        </w:rPr>
-        <w:t xml:space="preserve"> &amp;&amp; </w:t>
-      </w:r>
-      <w:proofErr w:type="spellStart"/>
-      <w:r>
-        <w:rPr>
-          <w:lang w:val="en-US"/>
-        </w:rPr>
-        <w:t>yV</w:t>
-      </w:r>
-      <w:proofErr w:type="spellEnd"/>
-      <w:r>
-        <w:rPr>
-          <w:lang w:val="en-US"/>
-        </w:rPr>
-        <w:t>) || (</w:t>
-      </w:r>
-      <w:proofErr w:type="spellStart"/>
-      <w:r>
-        <w:rPr>
-          <w:lang w:val="en-US"/>
-        </w:rPr>
-        <w:t>xV</w:t>
-      </w:r>
-      <w:proofErr w:type="spellEnd"/>
-      <w:r>
-        <w:rPr>
-          <w:lang w:val="en-US"/>
-        </w:rPr>
-        <w:t xml:space="preserve"> &amp;&amp; </w:t>
-      </w:r>
-      <w:proofErr w:type="spellStart"/>
-      <w:r>
-        <w:rPr>
-          <w:lang w:val="en-US"/>
-        </w:rPr>
-        <w:t>zV</w:t>
-      </w:r>
-      <w:proofErr w:type="spellEnd"/>
-      <w:r>
-        <w:rPr>
-          <w:lang w:val="en-US"/>
-        </w:rPr>
-        <w:t xml:space="preserve">) </w:t>
-      </w:r>
-      <w:r>
-        <w:rPr>
-          <w:lang w:val="en-US"/>
-        </w:rPr>
-        <w:tab/>
-      </w:r>
-      <w:r>
-        <w:rPr>
-          <w:lang w:val="en-US"/>
-        </w:rPr>
-        <w:t xml:space="preserve">= </w:t>
-      </w:r>
-      <w:r>
-        <w:rPr>
-          <w:rStyle w:val="nfasisintenso"/>
-          <w:lang w:val="en-US"/>
-        </w:rPr>
-        <w:t>true</w:t>
-      </w:r>
-    </w:p>
-    <w:p>
-      <w:pPr>
-        <w:numPr>
-          <w:ilvl w:val="1"/>
-          <w:numId w:val="1"/>
-        </w:numPr>
-        <w:ind w:hanging="360"/>
-      </w:pPr>
-      <w:r>
-        <w:t>(</w:t>
-      </w:r>
-      <w:proofErr w:type="spellStart"/>
-      <w:r>
-        <w:t>xV</w:t>
-      </w:r>
-      <w:proofErr w:type="spellEnd"/>
-      <w:r>
-        <w:t xml:space="preserve"> |</w:t>
-      </w:r>
-      <w:proofErr w:type="gramStart"/>
-      <w:r>
-        <w:t>| !</w:t>
-      </w:r>
-      <w:proofErr w:type="gramEnd"/>
-      <w:r>
-        <w:t xml:space="preserve"> </w:t>
-      </w:r>
-      <w:proofErr w:type="spellStart"/>
-      <w:r>
-        <w:t>yV</w:t>
-      </w:r>
-      <w:proofErr w:type="spellEnd"/>
-      <w:r>
-        <w:t xml:space="preserve">) &amp;&amp; (! </w:t>
-      </w:r>
-      <w:proofErr w:type="spellStart"/>
-      <w:r>
-        <w:t>xV</w:t>
-      </w:r>
-      <w:proofErr w:type="spellEnd"/>
-      <w:r>
-        <w:t xml:space="preserve"> || </w:t>
-      </w:r>
-      <w:proofErr w:type="spellStart"/>
-      <w:r>
-        <w:t>zV</w:t>
-      </w:r>
-      <w:proofErr w:type="spellEnd"/>
-      <w:r>
-        <w:t xml:space="preserve">) </w:t>
-      </w:r>
-      <w:r>
-        <w:tab/>
-        <w:t xml:space="preserve">= </w:t>
-      </w:r>
-      <w:r>
-        <w:rPr>
-          <w:rStyle w:val="nfasisintenso"/>
-        </w:rPr>
-        <w:t>true</w:t>
-      </w:r>
-    </w:p>
-    <w:p>
-      <w:pPr>
-        <w:numPr>
-          <w:ilvl w:val="1"/>
-          <w:numId w:val="1"/>
-        </w:numPr>
-        <w:ind w:hanging="360"/>
-      </w:pPr>
-      <w:proofErr w:type="spellStart"/>
-      <w:r>
-        <w:t>xV</w:t>
-      </w:r>
-      <w:proofErr w:type="spellEnd"/>
-      <w:r>
-        <w:t xml:space="preserve"> || </w:t>
-      </w:r>
-      <w:proofErr w:type="spellStart"/>
-      <w:r>
-        <w:t>yV</w:t>
-      </w:r>
-      <w:proofErr w:type="spellEnd"/>
-      <w:r>
-        <w:t xml:space="preserve"> &amp;&amp; </w:t>
-      </w:r>
-      <w:proofErr w:type="spellStart"/>
-      <w:r>
-        <w:t>zV</w:t>
-      </w:r>
-      <w:proofErr w:type="spellEnd"/>
-      <w:r>
-        <w:t xml:space="preserve"> </w:t>
-      </w:r>
-      <w:r>
-        <w:tab/>
-      </w:r>
-      <w:r>
-        <w:tab/>
-      </w:r>
-      <w:r>
-        <w:tab/>
-        <w:t xml:space="preserve">= </w:t>
-      </w:r>
-      <w:r>
-        <w:rPr>
-          <w:rStyle w:val="nfasisintenso"/>
-        </w:rPr>
-        <w:t>true</w:t>
-      </w:r>
-    </w:p>
-    <w:p>
-      <w:pPr>
-        <w:numPr>
-          <w:ilvl w:val="1"/>
-          <w:numId w:val="1"/>
-        </w:numPr>
-        <w:ind w:hanging="360"/>
-      </w:pPr>
-      <w:r>
-        <w:t>! (</w:t>
-      </w:r>
-      <w:proofErr w:type="spellStart"/>
-      <w:r>
-        <w:t>xV</w:t>
-      </w:r>
-      <w:proofErr w:type="spellEnd"/>
-      <w:r>
-        <w:t xml:space="preserve"> || </w:t>
-      </w:r>
-      <w:proofErr w:type="spellStart"/>
-      <w:r>
-        <w:t>yV</w:t>
-      </w:r>
-      <w:proofErr w:type="spellEnd"/>
-      <w:r>
-        <w:t xml:space="preserve">) &amp;&amp; </w:t>
-      </w:r>
-      <w:proofErr w:type="spellStart"/>
-      <w:r>
-        <w:t>zV</w:t>
-      </w:r>
-      <w:proofErr w:type="spellEnd"/>
-      <w:r>
-        <w:tab/>
-        <w:t xml:space="preserve"> </w:t>
-      </w:r>
-      <w:r>
-        <w:tab/>
-      </w:r>
-      <w:r>
-        <w:tab/>
-        <w:t xml:space="preserve">= </w:t>
-      </w:r>
-      <w:r>
-        <w:rPr>
-          <w:rStyle w:val="nfasisintenso"/>
-        </w:rPr>
-        <w:t>false</w:t>
-      </w:r>
-    </w:p>
-    <w:p>
-      <w:pPr>
-        <w:numPr>
-          <w:ilvl w:val="0"/>
-          <w:numId w:val="1"/>
-        </w:numPr>
-        <w:spacing w:after="0"/>
-        <w:ind w:hanging="360"/>
-      </w:pPr>
-      <w:r>
-        <w:t xml:space="preserve">Dados los siguientes valores para las variables $i, $j, $k y $l, añadir los paréntesis que sean necesarios a las expresiones de abajo para que se evalúen todas dando valor verdadero. </w:t>
-      </w:r>
-    </w:p>
-    <w:p>
-      <w:pPr>
-        <w:ind w:left="370"/>
-      </w:pPr>
-      <w:r>
-        <w:t>Tomamos como referencia que</w:t>
-      </w:r>
-    </w:p>
-    <w:p>
-      <w:pPr>
-        <w:ind w:left="370"/>
-        <w:rPr>
-          <w:b/>
-          <w:lang w:val="en-US"/>
-        </w:rPr>
-      </w:pPr>
-      <w:r>
-        <w:rPr>
-          <w:b/>
-          <w:lang w:val="en-US"/>
-        </w:rPr>
-        <w:t>$</w:t>
-      </w:r>
-      <w:proofErr w:type="spellStart"/>
-      <w:r>
-        <w:rPr>
-          <w:b/>
-          <w:lang w:val="en-US"/>
-        </w:rPr>
-        <w:t>i</w:t>
-      </w:r>
-      <w:proofErr w:type="spellEnd"/>
-      <w:r>
-        <w:rPr>
-          <w:b/>
-          <w:lang w:val="en-US"/>
-        </w:rPr>
-        <w:t xml:space="preserve"> = 10</w:t>
-      </w:r>
-      <w:r>
-        <w:rPr>
-          <w:b/>
-          <w:lang w:val="en-US"/>
-        </w:rPr>
-        <w:tab/>
-      </w:r>
-      <w:r>
-        <w:rPr>
-          <w:b/>
-          <w:lang w:val="en-US"/>
-        </w:rPr>
-        <w:t>$j =</w:t>
-      </w:r>
-      <w:r>
-        <w:rPr>
-          <w:b/>
-          <w:lang w:val="en-US"/>
-        </w:rPr>
-        <w:t xml:space="preserve"> 19</w:t>
-      </w:r>
-      <w:r>
-        <w:rPr>
-          <w:b/>
-          <w:lang w:val="en-US"/>
-        </w:rPr>
-        <w:tab/>
-      </w:r>
-      <w:r>
-        <w:rPr>
-          <w:b/>
-          <w:lang w:val="en-US"/>
-        </w:rPr>
-        <w:tab/>
-      </w:r>
-      <w:r>
-        <w:rPr>
-          <w:b/>
-          <w:lang w:val="en-US"/>
-        </w:rPr>
-        <w:t>$k = true</w:t>
-      </w:r>
-      <w:r>
-        <w:rPr>
-          <w:b/>
-          <w:lang w:val="en-US"/>
-        </w:rPr>
-        <w:tab/>
-      </w:r>
-      <w:r>
-        <w:rPr>
-          <w:b/>
-          <w:lang w:val="en-US"/>
-        </w:rPr>
-        <w:t xml:space="preserve">$l = false </w:t>
-      </w:r>
-    </w:p>
-    <w:p>
-      <w:pPr>
-        <w:numPr>
-          <w:ilvl w:val="1"/>
-          <w:numId w:val="1"/>
-        </w:numPr>
-        <w:ind w:hanging="360"/>
-        <w:rPr>
-          <w:lang w:val="en-US"/>
-        </w:rPr>
-      </w:pPr>
-      <w:r>
-        <w:rPr>
-          <w:lang w:val="en-US"/>
-        </w:rPr>
-        <w:t>$</w:t>
-      </w:r>
-      <w:proofErr w:type="spellStart"/>
-      <w:r>
-        <w:rPr>
-          <w:lang w:val="en-US"/>
-        </w:rPr>
-        <w:t>i</w:t>
-      </w:r>
-      <w:proofErr w:type="spellEnd"/>
-      <w:r>
-        <w:rPr>
-          <w:lang w:val="en-US"/>
-        </w:rPr>
-        <w:t xml:space="preserve"> == $j || $k </w:t>
-      </w:r>
-      <w:r>
-        <w:rPr>
-          <w:lang w:val="en-US"/>
-        </w:rPr>
-        <w:tab/>
-      </w:r>
-      <w:r>
-        <w:rPr>
-          <w:lang w:val="en-US"/>
-        </w:rPr>
-        <w:tab/>
-      </w:r>
-      <w:r>
-        <w:rPr>
-          <w:lang w:val="en-US"/>
-        </w:rPr>
-        <w:tab/>
-        <w:t xml:space="preserve">= </w:t>
-      </w:r>
-      <w:r>
-        <w:rPr>
-          <w:rStyle w:val="nfasisintenso"/>
-        </w:rPr>
-        <w:t>true</w:t>
-      </w:r>
-    </w:p>
-    <w:p>
-      <w:pPr>
-        <w:numPr>
-          <w:ilvl w:val="1"/>
-          <w:numId w:val="1"/>
-        </w:numPr>
-        <w:ind w:hanging="360"/>
-        <w:rPr>
-          <w:lang w:val="en-US"/>
-        </w:rPr>
-      </w:pPr>
-      <w:r>
-        <w:rPr>
-          <w:lang w:val="en-US"/>
-        </w:rPr>
-        <w:t>$</w:t>
-      </w:r>
-      <w:proofErr w:type="spellStart"/>
-      <w:r>
-        <w:rPr>
-          <w:lang w:val="en-US"/>
-        </w:rPr>
-        <w:t>i</w:t>
-      </w:r>
-      <w:proofErr w:type="spellEnd"/>
-      <w:r>
-        <w:rPr>
-          <w:lang w:val="en-US"/>
-        </w:rPr>
-        <w:t xml:space="preserve"> &gt;= $j || $</w:t>
-      </w:r>
-      <w:proofErr w:type="spellStart"/>
-      <w:r>
-        <w:rPr>
-          <w:lang w:val="en-US"/>
-        </w:rPr>
-        <w:t>i</w:t>
-      </w:r>
-      <w:proofErr w:type="spellEnd"/>
-      <w:r>
-        <w:rPr>
-          <w:lang w:val="en-US"/>
-        </w:rPr>
-        <w:t xml:space="preserve"> &lt;= $j AND $k </w:t>
-      </w:r>
-      <w:r>
-        <w:rPr>
-          <w:lang w:val="en-US"/>
-        </w:rPr>
-        <w:tab/>
-        <w:t xml:space="preserve">= </w:t>
-      </w:r>
-      <w:r>
-        <w:rPr>
-          <w:rStyle w:val="nfasisintenso"/>
-        </w:rPr>
-        <w:t>true</w:t>
-      </w:r>
-    </w:p>
-    <w:p>
-      <w:pPr>
-        <w:numPr>
-          <w:ilvl w:val="1"/>
-          <w:numId w:val="1"/>
-        </w:numPr>
-        <w:ind w:hanging="360"/>
-        <w:rPr>
-          <w:lang w:val="en-US"/>
-        </w:rPr>
-      </w:pPr>
-      <w:r>
-        <w:rPr>
-          <w:lang w:val="en-US"/>
-        </w:rPr>
-        <w:t xml:space="preserve">! $k || $k </w:t>
-      </w:r>
-      <w:r>
-        <w:rPr>
-          <w:lang w:val="en-US"/>
-        </w:rPr>
-        <w:tab/>
-      </w:r>
-      <w:r>
-        <w:rPr>
-          <w:lang w:val="en-US"/>
-        </w:rPr>
-        <w:tab/>
-      </w:r>
-      <w:r>
-        <w:rPr>
-          <w:lang w:val="en-US"/>
-        </w:rPr>
-        <w:tab/>
-      </w:r>
-      <w:r>
-        <w:rPr>
-          <w:lang w:val="en-US"/>
-        </w:rPr>
-        <w:tab/>
-        <w:t xml:space="preserve">= </w:t>
-      </w:r>
-      <w:r>
-        <w:rPr>
-          <w:rStyle w:val="nfasisintenso"/>
-        </w:rPr>
-        <w:t>true</w:t>
-      </w:r>
-    </w:p>
-    <w:p>
-      <w:pPr>
-        <w:numPr>
-          <w:ilvl w:val="1"/>
-          <w:numId w:val="1"/>
-        </w:numPr>
-        <w:ind w:hanging="360"/>
-        <w:rPr>
-          <w:lang w:val="en-US"/>
-        </w:rPr>
-      </w:pPr>
-      <w:r>
-        <w:rPr>
-          <w:lang w:val="en-US"/>
-        </w:rPr>
-        <w:t xml:space="preserve">! </w:t>
-      </w:r>
-      <w:r>
-        <w:rPr>
-          <w:rStyle w:val="nfasisintenso"/>
-        </w:rPr>
-        <w:t>(</w:t>
-      </w:r>
-      <w:r>
-        <w:rPr>
-          <w:lang w:val="en-US"/>
-        </w:rPr>
-        <w:t>$l &amp;&amp; $l</w:t>
-      </w:r>
-      <w:r>
-        <w:rPr>
-          <w:rStyle w:val="nfasisintenso"/>
-        </w:rPr>
-        <w:t>)</w:t>
-      </w:r>
-      <w:r>
-        <w:rPr>
-          <w:lang w:val="en-US"/>
-        </w:rPr>
-        <w:tab/>
-      </w:r>
-      <w:r>
-        <w:rPr>
-          <w:lang w:val="en-US"/>
-        </w:rPr>
-        <w:tab/>
-      </w:r>
-      <w:r>
-        <w:rPr>
-          <w:lang w:val="en-US"/>
-        </w:rPr>
-        <w:tab/>
-        <w:t xml:space="preserve">= </w:t>
-      </w:r>
-      <w:r>
-        <w:rPr>
-          <w:rStyle w:val="nfasisintenso"/>
-          <w:strike/>
-        </w:rPr>
-        <w:t>false</w:t>
-      </w:r>
-      <w:r>
-        <w:rPr>
-          <w:rStyle w:val="nfasisintenso"/>
-          <w:strike/>
-        </w:rPr>
-        <w:t>,</w:t>
-      </w:r>
-      <w:r>
-        <w:rPr>
-          <w:rStyle w:val="nfasisintenso"/>
-        </w:rPr>
-        <w:t xml:space="preserve"> true</w:t>
       </w:r>
     </w:p>
     <w:p>
@@ -1770,6 +1686,1460 @@
         <w:spacing w:after="160" w:line="259" w:lineRule="auto"/>
         <w:ind w:left="0" w:firstLine="0"/>
         <w:jc w:val="left"/>
+      </w:pPr>
+      <w:r>
+        <w:br w:type="page"/>
+      </w:r>
+    </w:p>
+    <w:p>
+      <w:pPr>
+        <w:numPr>
+          <w:ilvl w:val="0"/>
+          <w:numId w:val="1"/>
+        </w:numPr>
+        <w:ind w:hanging="360"/>
+      </w:pPr>
+      <w:r>
+        <w:lastRenderedPageBreak/>
+        <w:t xml:space="preserve">Si las variables de tipo cadena s1 y s2 contienen, respectivamente “pájaro” y “azul”, cuál es el resultado de las siguientes expresiones. </w:t>
+      </w:r>
+    </w:p>
+    <w:p>
+      <w:pPr>
+        <w:numPr>
+          <w:ilvl w:val="1"/>
+          <w:numId w:val="1"/>
+        </w:numPr>
+        <w:ind w:hanging="360"/>
+        <w:rPr>
+          <w:rStyle w:val="nfasisintenso"/>
+          <w:lang w:val="en-US"/>
+        </w:rPr>
+      </w:pPr>
+      <w:r>
+        <w:rPr>
+          <w:color w:val="FF0000"/>
+          <w:lang w:val="en-US"/>
+        </w:rPr>
+        <w:t xml:space="preserve">“s1 = “ </w:t>
+      </w:r>
+      <w:r>
+        <w:rPr>
+          <w:color w:val="70AD47" w:themeColor="accent6"/>
+          <w:lang w:val="en-US"/>
+        </w:rPr>
+        <w:t xml:space="preserve">+ </w:t>
+      </w:r>
+      <w:r>
+        <w:rPr>
+          <w:highlight w:val="yellow"/>
+          <w:lang w:val="en-US"/>
+        </w:rPr>
+        <w:t>s1</w:t>
+      </w:r>
+      <w:r>
+        <w:rPr>
+          <w:lang w:val="en-US"/>
+        </w:rPr>
+        <w:t xml:space="preserve"> </w:t>
+      </w:r>
+      <w:r>
+        <w:rPr>
+          <w:color w:val="70AD47" w:themeColor="accent6"/>
+          <w:lang w:val="en-US"/>
+        </w:rPr>
+        <w:t xml:space="preserve">+ </w:t>
+      </w:r>
+      <w:r>
+        <w:rPr>
+          <w:color w:val="FF0000"/>
+          <w:lang w:val="en-US"/>
+        </w:rPr>
+        <w:t xml:space="preserve">“s2 = “ </w:t>
+      </w:r>
+      <w:r>
+        <w:rPr>
+          <w:color w:val="70AD47" w:themeColor="accent6"/>
+          <w:lang w:val="en-US"/>
+        </w:rPr>
+        <w:t xml:space="preserve">+ </w:t>
+      </w:r>
+      <w:r>
+        <w:rPr>
+          <w:highlight w:val="yellow"/>
+          <w:lang w:val="en-US"/>
+        </w:rPr>
+        <w:t>s2</w:t>
+      </w:r>
+      <w:r>
+        <w:rPr>
+          <w:lang w:val="en-US"/>
+        </w:rPr>
+        <w:tab/>
+      </w:r>
+      <w:r>
+        <w:rPr>
+          <w:lang w:val="en-US"/>
+        </w:rPr>
+        <w:tab/>
+      </w:r>
+      <w:r>
+        <w:rPr>
+          <w:rStyle w:val="nfasisintenso"/>
+          <mc:AlternateContent>
+            <mc:Choice Requires="w16se"/>
+            <mc:Fallback/>
+          </mc:AlternateContent>
+        </w:rPr>
+        <mc:AlternateContent>
+          <mc:Choice Requires="w16se">
+            <w16se:symEx w16se:font="Calibri" w16se:char="2192"/>
+          </mc:Choice>
+          <mc:Fallback>
+            <w:t>→</w:t>
+          </mc:Fallback>
+        </mc:AlternateContent>
+      </w:r>
+      <w:r>
+        <w:rPr>
+          <w:rStyle w:val="nfasisintenso"/>
+          <w:lang w:val="en-US"/>
+        </w:rPr>
+        <w:t xml:space="preserve"> s1 = pajaros2 = azul</w:t>
+      </w:r>
+    </w:p>
+    <w:p>
+      <w:pPr>
+        <w:numPr>
+          <w:ilvl w:val="1"/>
+          <w:numId w:val="1"/>
+        </w:numPr>
+        <w:ind w:hanging="360"/>
+        <w:rPr>
+          <w:rStyle w:val="nfasisintenso"/>
+        </w:rPr>
+      </w:pPr>
+      <w:r>
+        <w:rPr>
+          <w:color w:val="FF0000"/>
+        </w:rPr>
+        <w:t xml:space="preserve">“Resultado:” </w:t>
+      </w:r>
+      <w:r>
+        <w:rPr>
+          <w:color w:val="70AD47" w:themeColor="accent6"/>
+        </w:rPr>
+        <w:t xml:space="preserve">+ </w:t>
+      </w:r>
+      <w:r>
+        <w:rPr>
+          <w:color w:val="auto"/>
+          <w:highlight w:val="yellow"/>
+        </w:rPr>
+        <w:t>s1</w:t>
+      </w:r>
+      <w:r>
+        <w:rPr>
+          <w:color w:val="auto"/>
+        </w:rPr>
+        <w:t xml:space="preserve"> </w:t>
+      </w:r>
+      <w:r>
+        <w:rPr>
+          <w:color w:val="70AD47" w:themeColor="accent6"/>
+        </w:rPr>
+        <w:t xml:space="preserve">+ </w:t>
+      </w:r>
+      <w:r>
+        <w:rPr>
+          <w:color w:val="auto"/>
+          <w:highlight w:val="yellow"/>
+        </w:rPr>
+        <w:t>s2</w:t>
+      </w:r>
+      <w:r>
+        <w:rPr>
+          <w:color w:val="auto"/>
+        </w:rPr>
+        <w:tab/>
+      </w:r>
+      <w:r>
+        <w:rPr>
+          <w:color w:val="auto"/>
+        </w:rPr>
+        <w:tab/>
+      </w:r>
+      <w:r>
+        <w:rPr>
+          <w:rStyle w:val="nfasisintenso"/>
+          <mc:AlternateContent>
+            <mc:Choice Requires="w16se"/>
+            <mc:Fallback/>
+          </mc:AlternateContent>
+        </w:rPr>
+        <mc:AlternateContent>
+          <mc:Choice Requires="w16se">
+            <w16se:symEx w16se:font="Calibri" w16se:char="2192"/>
+          </mc:Choice>
+          <mc:Fallback>
+            <w:t>→</w:t>
+          </mc:Fallback>
+        </mc:AlternateContent>
+      </w:r>
+      <w:r>
+        <w:rPr>
+          <w:rStyle w:val="nfasisintenso"/>
+        </w:rPr>
+        <w:t xml:space="preserve"> </w:t>
+      </w:r>
+      <w:r>
+        <w:rPr>
+          <w:rStyle w:val="nfasisintenso"/>
+        </w:rPr>
+        <w:t>Resultado:pájaroazul</w:t>
+      </w:r>
+    </w:p>
+    <w:p>
+      <w:pPr>
+        <w:numPr>
+          <w:ilvl w:val="1"/>
+          <w:numId w:val="1"/>
+        </w:numPr>
+        <w:ind w:hanging="360"/>
+        <w:rPr>
+          <w:rStyle w:val="nfasisintenso"/>
+        </w:rPr>
+      </w:pPr>
+      <w:r>
+        <w:rPr>
+          <w:color w:val="FF0000"/>
+        </w:rPr>
+        <w:t xml:space="preserve">“Resultado: ” </w:t>
+      </w:r>
+      <w:r>
+        <w:rPr>
+          <w:color w:val="70AD47" w:themeColor="accent6"/>
+        </w:rPr>
+        <w:t xml:space="preserve">+ </w:t>
+      </w:r>
+      <w:r>
+        <w:rPr>
+          <w:highlight w:val="yellow"/>
+        </w:rPr>
+        <w:t>s1</w:t>
+      </w:r>
+      <w:r>
+        <w:t xml:space="preserve"> </w:t>
+      </w:r>
+      <w:r>
+        <w:rPr>
+          <w:color w:val="70AD47" w:themeColor="accent6"/>
+        </w:rPr>
+        <w:t xml:space="preserve">+ </w:t>
+      </w:r>
+      <w:r>
+        <w:rPr>
+          <w:highlight w:val="yellow"/>
+        </w:rPr>
+        <w:t>s2</w:t>
+      </w:r>
+      <w:r>
+        <w:t xml:space="preserve"> </w:t>
+      </w:r>
+      <w:r>
+        <w:tab/>
+      </w:r>
+      <w:r>
+        <w:tab/>
+      </w:r>
+      <w:r>
+        <w:rPr>
+          <w:rStyle w:val="nfasisintenso"/>
+          <mc:AlternateContent>
+            <mc:Choice Requires="w16se"/>
+            <mc:Fallback/>
+          </mc:AlternateContent>
+        </w:rPr>
+        <mc:AlternateContent>
+          <mc:Choice Requires="w16se">
+            <w16se:symEx w16se:font="Calibri" w16se:char="2192"/>
+          </mc:Choice>
+          <mc:Fallback>
+            <w:t>→</w:t>
+          </mc:Fallback>
+        </mc:AlternateContent>
+      </w:r>
+      <w:r>
+        <w:rPr>
+          <w:rStyle w:val="nfasisintenso"/>
+        </w:rPr>
+        <w:t xml:space="preserve"> </w:t>
+      </w:r>
+      <w:r>
+        <w:rPr>
+          <w:rStyle w:val="nfasisintenso"/>
+        </w:rPr>
+        <w:t>Resultado: pájaroazul</w:t>
+      </w:r>
+    </w:p>
+    <w:p>
+      <w:pPr>
+        <w:numPr>
+          <w:ilvl w:val="1"/>
+          <w:numId w:val="1"/>
+        </w:numPr>
+        <w:ind w:hanging="360"/>
+        <w:rPr>
+          <w:rStyle w:val="nfasisintenso"/>
+        </w:rPr>
+      </w:pPr>
+      <w:r>
+        <w:rPr>
+          <w:color w:val="FF0000"/>
+        </w:rPr>
+        <w:t xml:space="preserve">“Resultado: ” </w:t>
+      </w:r>
+      <w:r>
+        <w:rPr>
+          <w:color w:val="00B050"/>
+        </w:rPr>
+        <w:t xml:space="preserve">+ </w:t>
+      </w:r>
+      <w:r>
+        <w:rPr>
+          <w:highlight w:val="yellow"/>
+        </w:rPr>
+        <w:t>s1</w:t>
+      </w:r>
+      <w:r>
+        <w:t xml:space="preserve"> + </w:t>
+      </w:r>
+      <w:r>
+        <w:rPr>
+          <w:color w:val="FF0000"/>
+        </w:rPr>
+        <w:t xml:space="preserve">‘ ‘ </w:t>
+      </w:r>
+      <w:r>
+        <w:rPr>
+          <w:color w:val="00B050"/>
+        </w:rPr>
+        <w:t>+</w:t>
+      </w:r>
+      <w:r>
+        <w:rPr>
+          <w:highlight w:val="yellow"/>
+        </w:rPr>
+        <w:t>s2</w:t>
+      </w:r>
+      <w:r>
+        <w:t xml:space="preserve">  </w:t>
+      </w:r>
+      <w:r>
+        <w:tab/>
+      </w:r>
+      <w:r>
+        <w:rPr>
+          <w:rStyle w:val="nfasisintenso"/>
+          <mc:AlternateContent>
+            <mc:Choice Requires="w16se"/>
+            <mc:Fallback/>
+          </mc:AlternateContent>
+        </w:rPr>
+        <mc:AlternateContent>
+          <mc:Choice Requires="w16se">
+            <w16se:symEx w16se:font="Calibri" w16se:char="2192"/>
+          </mc:Choice>
+          <mc:Fallback>
+            <w:t>→</w:t>
+          </mc:Fallback>
+        </mc:AlternateContent>
+      </w:r>
+      <w:r>
+        <w:rPr>
+          <w:rStyle w:val="nfasisintenso"/>
+        </w:rPr>
+        <w:t xml:space="preserve"> </w:t>
+      </w:r>
+      <w:r>
+        <w:rPr>
+          <w:rStyle w:val="nfasisintenso"/>
+        </w:rPr>
+        <w:t>Resultado: pájaro azul</w:t>
+      </w:r>
+    </w:p>
+    <w:p>
+      <w:pPr>
+        <w:numPr>
+          <w:ilvl w:val="0"/>
+          <w:numId w:val="1"/>
+        </w:numPr>
+        <w:ind w:hanging="360"/>
+      </w:pPr>
+      <w:r>
+        <w:t>¿Cuántos caracteres podemos almacenar en una var</w:t>
+      </w:r>
+      <w:r>
+        <w:t>iable de tipo carácter?</w:t>
+      </w:r>
+    </w:p>
+    <w:p>
+      <w:pPr>
+        <w:ind w:left="360" w:firstLine="0"/>
+        <w:rPr>
+          <w:rStyle w:val="nfasisintenso"/>
+        </w:rPr>
+      </w:pPr>
+      <w:r>
+        <w:rPr>
+          <w:rStyle w:val="nfasisintenso"/>
+        </w:rPr>
+        <w:t>Solo uno.</w:t>
+      </w:r>
+    </w:p>
+    <w:p>
+      <w:pPr>
+        <w:numPr>
+          <w:ilvl w:val="0"/>
+          <w:numId w:val="1"/>
+        </w:numPr>
+        <w:ind w:hanging="360"/>
+      </w:pPr>
+      <w:r>
+        <w:t>¿Cuántos car</w:t>
+      </w:r>
+      <w:r>
+        <w:t>acteres hay en la cadena vacía?</w:t>
+      </w:r>
+    </w:p>
+    <w:p>
+      <w:pPr>
+        <w:ind w:left="360" w:firstLine="0"/>
+        <w:rPr>
+          <w:rStyle w:val="nfasisintenso"/>
+        </w:rPr>
+      </w:pPr>
+      <w:r>
+        <w:rPr>
+          <w:rStyle w:val="nfasisintenso"/>
+        </w:rPr>
+        <w:t>Ninguno</w:t>
+      </w:r>
+      <w:r>
+        <w:rPr>
+          <w:rStyle w:val="nfasisintenso"/>
+        </w:rPr>
+        <w:t>.</w:t>
+      </w:r>
+    </w:p>
+    <w:p>
+      <w:pPr>
+        <w:numPr>
+          <w:ilvl w:val="0"/>
+          <w:numId w:val="1"/>
+        </w:numPr>
+        <w:ind w:hanging="360"/>
+      </w:pPr>
+      <w:r>
+        <w:t>¿</w:t>
+      </w:r>
+      <w:r>
+        <w:t xml:space="preserve">Puede una variable de tipo cadena ser asignada a una variable de tipo carácter? </w:t>
+      </w:r>
+    </w:p>
+    <w:p>
+      <w:pPr>
+        <w:ind w:left="360" w:firstLine="0"/>
+        <w:rPr>
+          <w:rStyle w:val="nfasisintenso"/>
+        </w:rPr>
+      </w:pPr>
+      <w:r>
+        <w:rPr>
+          <w:rStyle w:val="nfasisintenso"/>
+        </w:rPr>
+        <w:t>No</w:t>
+      </w:r>
+      <w:r>
+        <w:rPr>
+          <w:rStyle w:val="nfasisintenso"/>
+        </w:rPr>
+        <w:t>, porque son tipos diferentes.</w:t>
+      </w:r>
+    </w:p>
+    <w:p>
+      <w:pPr>
+        <w:numPr>
+          <w:ilvl w:val="0"/>
+          <w:numId w:val="1"/>
+        </w:numPr>
+        <w:ind w:hanging="360"/>
+      </w:pPr>
+      <w:r>
+        <w:t>¿Cuál es la diferencia entre el literal “ordenador</w:t>
+      </w:r>
+      <w:r>
+        <w:t>” y el identificador ordenador?</w:t>
+      </w:r>
+    </w:p>
+    <w:p>
+      <w:pPr>
+        <w:ind w:left="360" w:firstLine="0"/>
+        <w:rPr>
+          <w:rStyle w:val="nfasisintenso"/>
+        </w:rPr>
+      </w:pPr>
+      <w:r>
+        <w:rPr>
+          <w:rStyle w:val="nfasisintenso"/>
+        </w:rPr>
+        <w:t>Que el literal en este caso es una cadena y el identificador es la palabra que ser refiere a una variable.</w:t>
+      </w:r>
+    </w:p>
+    <w:p>
+      <w:pPr>
+        <w:numPr>
+          <w:ilvl w:val="0"/>
+          <w:numId w:val="1"/>
+        </w:numPr>
+        <w:ind w:hanging="360"/>
+      </w:pPr>
+      <w:r>
+        <w:t xml:space="preserve">Dados los siguientes valores para las variables booleanas </w:t>
+      </w:r>
+      <w:proofErr w:type="spellStart"/>
+      <w:r>
+        <w:t>xV</w:t>
+      </w:r>
+      <w:proofErr w:type="spellEnd"/>
+      <w:r>
+        <w:t xml:space="preserve">, </w:t>
+      </w:r>
+      <w:proofErr w:type="spellStart"/>
+      <w:r>
+        <w:t>yV</w:t>
+      </w:r>
+      <w:proofErr w:type="spellEnd"/>
+      <w:r>
+        <w:t xml:space="preserve"> y </w:t>
+      </w:r>
+      <w:proofErr w:type="spellStart"/>
+      <w:r>
+        <w:t>zV</w:t>
+      </w:r>
+      <w:proofErr w:type="spellEnd"/>
+      <w:r>
+        <w:t xml:space="preserve">, evaluar las expresiones booleanas y responder si el resultado es verdadero o falso, teniendo en cuenta que: </w:t>
+      </w:r>
+    </w:p>
+    <w:p>
+      <w:pPr>
+        <w:ind w:left="360" w:firstLine="345"/>
+        <w:rPr>
+          <w:b/>
+          <w:lang w:val="en-US"/>
+        </w:rPr>
+      </w:pPr>
+      <w:proofErr w:type="spellStart"/>
+      <w:r>
+        <w:rPr>
+          <w:b/>
+          <w:lang w:val="en-US"/>
+        </w:rPr>
+        <w:t>xV</w:t>
+      </w:r>
+      <w:proofErr w:type="spellEnd"/>
+      <w:r>
+        <w:rPr>
+          <w:b/>
+          <w:lang w:val="en-US"/>
+        </w:rPr>
+        <w:t xml:space="preserve"> = true</w:t>
+      </w:r>
+      <w:r>
+        <w:rPr>
+          <w:b/>
+          <w:lang w:val="en-US"/>
+        </w:rPr>
+        <w:tab/>
+      </w:r>
+      <w:proofErr w:type="spellStart"/>
+      <w:r>
+        <w:rPr>
+          <w:b/>
+          <w:lang w:val="en-US"/>
+        </w:rPr>
+        <w:t>yV</w:t>
+      </w:r>
+      <w:proofErr w:type="spellEnd"/>
+      <w:r>
+        <w:rPr>
+          <w:b/>
+          <w:lang w:val="en-US"/>
+        </w:rPr>
+        <w:t xml:space="preserve"> = </w:t>
+      </w:r>
+      <w:proofErr w:type="spellStart"/>
+      <w:r>
+        <w:rPr>
+          <w:b/>
+          <w:lang w:val="en-US"/>
+        </w:rPr>
+        <w:t>flase</w:t>
+      </w:r>
+      <w:proofErr w:type="spellEnd"/>
+      <w:r>
+        <w:rPr>
+          <w:b/>
+          <w:lang w:val="en-US"/>
+        </w:rPr>
+        <w:tab/>
+      </w:r>
+      <w:proofErr w:type="spellStart"/>
+      <w:r>
+        <w:rPr>
+          <w:b/>
+          <w:lang w:val="en-US"/>
+        </w:rPr>
+        <w:t>zV</w:t>
+      </w:r>
+      <w:proofErr w:type="spellEnd"/>
+      <w:r>
+        <w:rPr>
+          <w:b/>
+          <w:lang w:val="en-US"/>
+        </w:rPr>
+        <w:t xml:space="preserve"> = true </w:t>
+      </w:r>
+    </w:p>
+    <w:p>
+      <w:pPr>
+        <w:ind w:left="360" w:firstLine="345"/>
+        <w:rPr>
+          <w:b/>
+          <w:lang w:val="en-US"/>
+        </w:rPr>
+      </w:pPr>
+    </w:p>
+    <w:p>
+      <w:pPr>
+        <w:numPr>
+          <w:ilvl w:val="1"/>
+          <w:numId w:val="1"/>
+        </w:numPr>
+        <w:ind w:hanging="360"/>
+        <w:rPr>
+          <w:lang w:val="en-US"/>
+        </w:rPr>
+      </w:pPr>
+      <w:r>
+        <w:rPr>
+          <w:color w:val="auto"/>
+          <w:lang w:val="en-US"/>
+        </w:rPr>
+        <w:t>(</w:t>
+      </w:r>
+      <w:proofErr w:type="spellStart"/>
+      <w:r>
+        <w:rPr>
+          <w:highlight w:val="yellow"/>
+          <w:lang w:val="en-US"/>
+        </w:rPr>
+        <w:t>xV</w:t>
+      </w:r>
+      <w:proofErr w:type="spellEnd"/>
+      <w:r>
+        <w:rPr>
+          <w:lang w:val="en-US"/>
+        </w:rPr>
+        <w:t xml:space="preserve"> </w:t>
+      </w:r>
+      <w:r>
+        <w:rPr>
+          <w:color w:val="70AD47" w:themeColor="accent6"/>
+          <w:lang w:val="en-US"/>
+        </w:rPr>
+        <w:t xml:space="preserve">&amp;&amp; </w:t>
+      </w:r>
+      <w:proofErr w:type="spellStart"/>
+      <w:r>
+        <w:rPr>
+          <w:highlight w:val="yellow"/>
+          <w:lang w:val="en-US"/>
+        </w:rPr>
+        <w:t>yV</w:t>
+      </w:r>
+      <w:proofErr w:type="spellEnd"/>
+      <w:r>
+        <w:rPr>
+          <w:lang w:val="en-US"/>
+        </w:rPr>
+        <w:t xml:space="preserve">) </w:t>
+      </w:r>
+      <w:r>
+        <w:rPr>
+          <w:color w:val="70AD47" w:themeColor="accent6"/>
+          <w:lang w:val="en-US"/>
+        </w:rPr>
+        <w:t xml:space="preserve">|| </w:t>
+      </w:r>
+      <w:r>
+        <w:rPr>
+          <w:lang w:val="en-US"/>
+        </w:rPr>
+        <w:t>(</w:t>
+      </w:r>
+      <w:proofErr w:type="spellStart"/>
+      <w:r>
+        <w:rPr>
+          <w:highlight w:val="yellow"/>
+          <w:lang w:val="en-US"/>
+        </w:rPr>
+        <w:t>xV</w:t>
+      </w:r>
+      <w:proofErr w:type="spellEnd"/>
+      <w:r>
+        <w:rPr>
+          <w:lang w:val="en-US"/>
+        </w:rPr>
+        <w:t xml:space="preserve"> </w:t>
+      </w:r>
+      <w:r>
+        <w:rPr>
+          <w:color w:val="70AD47" w:themeColor="accent6"/>
+          <w:lang w:val="en-US"/>
+        </w:rPr>
+        <w:t xml:space="preserve">&amp;&amp; </w:t>
+      </w:r>
+      <w:proofErr w:type="spellStart"/>
+      <w:r>
+        <w:rPr>
+          <w:highlight w:val="yellow"/>
+          <w:lang w:val="en-US"/>
+        </w:rPr>
+        <w:t>zV</w:t>
+      </w:r>
+      <w:proofErr w:type="spellEnd"/>
+      <w:r>
+        <w:rPr>
+          <w:lang w:val="en-US"/>
+        </w:rPr>
+        <w:t xml:space="preserve">) </w:t>
+      </w:r>
+      <w:r>
+        <w:rPr>
+          <w:lang w:val="en-US"/>
+        </w:rPr>
+        <w:tab/>
+      </w:r>
+      <w:r>
+        <w:rPr>
+          <w:rStyle w:val="nfasisintenso"/>
+        </w:rPr>
+        <w:t>=</w:t>
+      </w:r>
+      <w:r>
+        <w:rPr>
+          <w:lang w:val="en-US"/>
+        </w:rPr>
+        <w:t xml:space="preserve"> </w:t>
+      </w:r>
+      <w:r>
+        <w:rPr>
+          <w:rStyle w:val="nfasisintenso"/>
+          <w:lang w:val="en-US"/>
+        </w:rPr>
+        <w:t>true</w:t>
+      </w:r>
+    </w:p>
+    <w:p>
+      <w:pPr>
+        <w:numPr>
+          <w:ilvl w:val="1"/>
+          <w:numId w:val="1"/>
+        </w:numPr>
+        <w:ind w:hanging="360"/>
+        <w:rPr>
+          <w:lang w:val="en-US"/>
+        </w:rPr>
+      </w:pPr>
+      <w:r>
+        <w:rPr>
+          <w:lang w:val="en-US"/>
+        </w:rPr>
+        <w:t>(</w:t>
+      </w:r>
+      <w:proofErr w:type="spellStart"/>
+      <w:r>
+        <w:rPr>
+          <w:highlight w:val="yellow"/>
+          <w:lang w:val="en-US"/>
+        </w:rPr>
+        <w:t>xV</w:t>
+      </w:r>
+      <w:proofErr w:type="spellEnd"/>
+      <w:r>
+        <w:rPr>
+          <w:lang w:val="en-US"/>
+        </w:rPr>
+        <w:t xml:space="preserve"> </w:t>
+      </w:r>
+      <w:r>
+        <w:rPr>
+          <w:color w:val="70AD47" w:themeColor="accent6"/>
+        </w:rPr>
+        <w:t>|</w:t>
+      </w:r>
+      <w:proofErr w:type="gramStart"/>
+      <w:r>
+        <w:rPr>
+          <w:color w:val="70AD47" w:themeColor="accent6"/>
+        </w:rPr>
+        <w:t xml:space="preserve">| </w:t>
+      </w:r>
+      <w:r>
+        <w:rPr>
+          <w:color w:val="ED7D31" w:themeColor="accent2"/>
+        </w:rPr>
+        <w:t>!</w:t>
+      </w:r>
+      <w:proofErr w:type="gramEnd"/>
+      <w:r>
+        <w:rPr>
+          <w:lang w:val="en-US"/>
+        </w:rPr>
+        <w:t xml:space="preserve"> </w:t>
+      </w:r>
+      <w:proofErr w:type="spellStart"/>
+      <w:r>
+        <w:rPr>
+          <w:highlight w:val="yellow"/>
+          <w:lang w:val="en-US"/>
+        </w:rPr>
+        <w:t>yV</w:t>
+      </w:r>
+      <w:proofErr w:type="spellEnd"/>
+      <w:r>
+        <w:rPr>
+          <w:lang w:val="en-US"/>
+        </w:rPr>
+        <w:t xml:space="preserve">) </w:t>
+      </w:r>
+      <w:r>
+        <w:rPr>
+          <w:color w:val="70AD47" w:themeColor="accent6"/>
+        </w:rPr>
+        <w:t xml:space="preserve">&amp;&amp; </w:t>
+      </w:r>
+      <w:r>
+        <w:rPr>
+          <w:lang w:val="en-US"/>
+        </w:rPr>
+        <w:t>(</w:t>
+      </w:r>
+      <w:r>
+        <w:rPr>
+          <w:color w:val="ED7D31" w:themeColor="accent2"/>
+        </w:rPr>
+        <w:t>!</w:t>
+      </w:r>
+      <w:r>
+        <w:rPr>
+          <w:lang w:val="en-US"/>
+        </w:rPr>
+        <w:t xml:space="preserve"> </w:t>
+      </w:r>
+      <w:proofErr w:type="spellStart"/>
+      <w:r>
+        <w:rPr>
+          <w:highlight w:val="yellow"/>
+          <w:lang w:val="en-US"/>
+        </w:rPr>
+        <w:t>xV</w:t>
+      </w:r>
+      <w:proofErr w:type="spellEnd"/>
+      <w:r>
+        <w:rPr>
+          <w:lang w:val="en-US"/>
+        </w:rPr>
+        <w:t xml:space="preserve"> </w:t>
+      </w:r>
+      <w:r>
+        <w:rPr>
+          <w:color w:val="70AD47" w:themeColor="accent6"/>
+        </w:rPr>
+        <w:t xml:space="preserve">|| </w:t>
+      </w:r>
+      <w:proofErr w:type="spellStart"/>
+      <w:r>
+        <w:rPr>
+          <w:highlight w:val="yellow"/>
+          <w:lang w:val="en-US"/>
+        </w:rPr>
+        <w:t>zV</w:t>
+      </w:r>
+      <w:proofErr w:type="spellEnd"/>
+      <w:r>
+        <w:rPr>
+          <w:lang w:val="en-US"/>
+        </w:rPr>
+        <w:t xml:space="preserve">) </w:t>
+      </w:r>
+      <w:r>
+        <w:rPr>
+          <w:lang w:val="en-US"/>
+        </w:rPr>
+        <w:tab/>
+      </w:r>
+      <w:r>
+        <w:rPr>
+          <w:rStyle w:val="nfasisintenso"/>
+          <w:lang w:val="en-US"/>
+        </w:rPr>
+        <w:t>=</w:t>
+      </w:r>
+      <w:r>
+        <w:rPr>
+          <w:lang w:val="en-US"/>
+        </w:rPr>
+        <w:t xml:space="preserve"> </w:t>
+      </w:r>
+      <w:r>
+        <w:rPr>
+          <w:rStyle w:val="nfasisintenso"/>
+          <w:lang w:val="en-US"/>
+        </w:rPr>
+        <w:t>true</w:t>
+      </w:r>
+    </w:p>
+    <w:p>
+      <w:pPr>
+        <w:numPr>
+          <w:ilvl w:val="1"/>
+          <w:numId w:val="1"/>
+        </w:numPr>
+        <w:ind w:hanging="360"/>
+      </w:pPr>
+      <w:proofErr w:type="spellStart"/>
+      <w:r>
+        <w:rPr>
+          <w:highlight w:val="yellow"/>
+        </w:rPr>
+        <w:t>xV</w:t>
+      </w:r>
+      <w:proofErr w:type="spellEnd"/>
+      <w:r>
+        <w:t xml:space="preserve"> </w:t>
+      </w:r>
+      <w:r>
+        <w:rPr>
+          <w:color w:val="70AD47" w:themeColor="accent6"/>
+        </w:rPr>
+        <w:t xml:space="preserve">|| </w:t>
+      </w:r>
+      <w:proofErr w:type="spellStart"/>
+      <w:r>
+        <w:rPr>
+          <w:highlight w:val="yellow"/>
+        </w:rPr>
+        <w:t>yV</w:t>
+      </w:r>
+      <w:proofErr w:type="spellEnd"/>
+      <w:r>
+        <w:t xml:space="preserve"> </w:t>
+      </w:r>
+      <w:r>
+        <w:rPr>
+          <w:color w:val="70AD47" w:themeColor="accent6"/>
+        </w:rPr>
+        <w:t xml:space="preserve">&amp;&amp; </w:t>
+      </w:r>
+      <w:proofErr w:type="spellStart"/>
+      <w:r>
+        <w:rPr>
+          <w:highlight w:val="yellow"/>
+        </w:rPr>
+        <w:t>zV</w:t>
+      </w:r>
+      <w:proofErr w:type="spellEnd"/>
+      <w:r>
+        <w:t xml:space="preserve"> </w:t>
+      </w:r>
+      <w:r>
+        <w:tab/>
+      </w:r>
+      <w:r>
+        <w:tab/>
+      </w:r>
+      <w:r>
+        <w:tab/>
+      </w:r>
+      <w:r>
+        <w:rPr>
+          <w:rStyle w:val="nfasisintenso"/>
+        </w:rPr>
+        <w:t>=</w:t>
+      </w:r>
+      <w:r>
+        <w:t xml:space="preserve"> </w:t>
+      </w:r>
+      <w:r>
+        <w:rPr>
+          <w:rStyle w:val="nfasisintenso"/>
+        </w:rPr>
+        <w:t>true</w:t>
+      </w:r>
+    </w:p>
+    <w:p>
+      <w:pPr>
+        <w:numPr>
+          <w:ilvl w:val="1"/>
+          <w:numId w:val="1"/>
+        </w:numPr>
+        <w:ind w:hanging="360"/>
+      </w:pPr>
+      <w:r>
+        <w:rPr>
+          <w:color w:val="ED7D31" w:themeColor="accent2"/>
+        </w:rPr>
+        <w:t>!</w:t>
+      </w:r>
+      <w:r>
+        <w:t xml:space="preserve"> (</w:t>
+      </w:r>
+      <w:proofErr w:type="spellStart"/>
+      <w:r>
+        <w:rPr>
+          <w:highlight w:val="yellow"/>
+        </w:rPr>
+        <w:t>xV</w:t>
+      </w:r>
+      <w:proofErr w:type="spellEnd"/>
+      <w:r>
+        <w:t xml:space="preserve"> </w:t>
+      </w:r>
+      <w:r>
+        <w:rPr>
+          <w:color w:val="70AD47" w:themeColor="accent6"/>
+        </w:rPr>
+        <w:t xml:space="preserve">|| </w:t>
+      </w:r>
+      <w:proofErr w:type="spellStart"/>
+      <w:r>
+        <w:rPr>
+          <w:highlight w:val="yellow"/>
+        </w:rPr>
+        <w:t>yV</w:t>
+      </w:r>
+      <w:proofErr w:type="spellEnd"/>
+      <w:r>
+        <w:t xml:space="preserve">) </w:t>
+      </w:r>
+      <w:r>
+        <w:rPr>
+          <w:color w:val="70AD47" w:themeColor="accent6"/>
+        </w:rPr>
+        <w:t xml:space="preserve">&amp;&amp; </w:t>
+      </w:r>
+      <w:proofErr w:type="spellStart"/>
+      <w:r>
+        <w:rPr>
+          <w:highlight w:val="yellow"/>
+        </w:rPr>
+        <w:t>zV</w:t>
+      </w:r>
+      <w:proofErr w:type="spellEnd"/>
+      <w:r>
+        <w:tab/>
+        <w:t xml:space="preserve"> </w:t>
+      </w:r>
+      <w:r>
+        <w:tab/>
+      </w:r>
+      <w:r>
+        <w:tab/>
+      </w:r>
+      <w:r>
+        <w:rPr>
+          <w:rStyle w:val="nfasisintenso"/>
+        </w:rPr>
+        <w:t>=</w:t>
+      </w:r>
+      <w:r>
+        <w:t xml:space="preserve"> </w:t>
+      </w:r>
+      <w:r>
+        <w:rPr>
+          <w:rStyle w:val="nfasisintenso"/>
+        </w:rPr>
+        <w:t>false</w:t>
+      </w:r>
+    </w:p>
+    <w:p>
+      <w:pPr>
+        <w:numPr>
+          <w:ilvl w:val="0"/>
+          <w:numId w:val="1"/>
+        </w:numPr>
+        <w:spacing w:after="0"/>
+        <w:ind w:hanging="360"/>
+      </w:pPr>
+      <w:r>
+        <w:t xml:space="preserve">Dados los siguientes valores para las variables $i, $j, $k y $l, añadir los paréntesis que sean necesarios a las expresiones de abajo para que se evalúen todas dando valor verdadero. </w:t>
+      </w:r>
+    </w:p>
+    <w:p>
+      <w:pPr>
+        <w:ind w:left="370"/>
+      </w:pPr>
+      <w:r>
+        <w:t>Tomamos como referencia que</w:t>
+      </w:r>
+    </w:p>
+    <w:p>
+      <w:pPr>
+        <w:ind w:left="370" w:firstLine="335"/>
+        <w:rPr>
+          <w:b/>
+          <w:lang w:val="en-US"/>
+        </w:rPr>
+      </w:pPr>
+      <w:r>
+        <w:rPr>
+          <w:b/>
+          <w:lang w:val="en-US"/>
+        </w:rPr>
+        <w:t>$</w:t>
+      </w:r>
+      <w:proofErr w:type="spellStart"/>
+      <w:r>
+        <w:rPr>
+          <w:b/>
+          <w:lang w:val="en-US"/>
+        </w:rPr>
+        <w:t>i</w:t>
+      </w:r>
+      <w:proofErr w:type="spellEnd"/>
+      <w:r>
+        <w:rPr>
+          <w:b/>
+          <w:lang w:val="en-US"/>
+        </w:rPr>
+        <w:t xml:space="preserve"> = 10</w:t>
+      </w:r>
+      <w:r>
+        <w:rPr>
+          <w:b/>
+          <w:lang w:val="en-US"/>
+        </w:rPr>
+        <w:tab/>
+      </w:r>
+      <w:r>
+        <w:rPr>
+          <w:b/>
+          <w:lang w:val="en-US"/>
+        </w:rPr>
+        <w:tab/>
+      </w:r>
+      <w:r>
+        <w:rPr>
+          <w:b/>
+          <w:lang w:val="en-US"/>
+        </w:rPr>
+        <w:t>$j =</w:t>
+      </w:r>
+      <w:r>
+        <w:rPr>
+          <w:b/>
+          <w:lang w:val="en-US"/>
+        </w:rPr>
+        <w:t xml:space="preserve"> 19</w:t>
+      </w:r>
+      <w:r>
+        <w:rPr>
+          <w:b/>
+          <w:lang w:val="en-US"/>
+        </w:rPr>
+        <w:tab/>
+      </w:r>
+      <w:r>
+        <w:rPr>
+          <w:b/>
+          <w:lang w:val="en-US"/>
+        </w:rPr>
+        <w:tab/>
+        <w:t>$k = true</w:t>
+      </w:r>
+      <w:r>
+        <w:rPr>
+          <w:b/>
+          <w:lang w:val="en-US"/>
+        </w:rPr>
+        <w:tab/>
+      </w:r>
+      <w:r>
+        <w:rPr>
+          <w:b/>
+          <w:lang w:val="en-US"/>
+        </w:rPr>
+        <w:t xml:space="preserve">$l = false </w:t>
+      </w:r>
+    </w:p>
+    <w:p>
+      <w:pPr>
+        <w:ind w:left="370"/>
+        <w:rPr>
+          <w:b/>
+          <w:lang w:val="en-US"/>
+        </w:rPr>
+      </w:pPr>
+    </w:p>
+    <w:p>
+      <w:pPr>
+        <w:numPr>
+          <w:ilvl w:val="1"/>
+          <w:numId w:val="1"/>
+        </w:numPr>
+        <w:ind w:hanging="360"/>
+        <w:rPr>
+          <w:lang w:val="en-US"/>
+        </w:rPr>
+      </w:pPr>
+      <w:r>
+        <w:rPr>
+          <w:lang w:val="en-US"/>
+        </w:rPr>
+        <w:t>$</w:t>
+      </w:r>
+      <w:proofErr w:type="spellStart"/>
+      <w:r>
+        <w:rPr>
+          <w:lang w:val="en-US"/>
+        </w:rPr>
+        <w:t>i</w:t>
+      </w:r>
+      <w:proofErr w:type="spellEnd"/>
+      <w:r>
+        <w:rPr>
+          <w:lang w:val="en-US"/>
+        </w:rPr>
+        <w:t xml:space="preserve"> == $j || $k </w:t>
+      </w:r>
+      <w:r>
+        <w:rPr>
+          <w:lang w:val="en-US"/>
+        </w:rPr>
+        <w:tab/>
+      </w:r>
+      <w:r>
+        <w:rPr>
+          <w:lang w:val="en-US"/>
+        </w:rPr>
+        <w:tab/>
+      </w:r>
+      <w:r>
+        <w:rPr>
+          <w:lang w:val="en-US"/>
+        </w:rPr>
+        <w:tab/>
+        <w:t xml:space="preserve">= </w:t>
+      </w:r>
+      <w:r>
+        <w:rPr>
+          <w:rStyle w:val="nfasisintenso"/>
+        </w:rPr>
+        <w:t>true</w:t>
+      </w:r>
+    </w:p>
+    <w:p>
+      <w:pPr>
+        <w:numPr>
+          <w:ilvl w:val="1"/>
+          <w:numId w:val="1"/>
+        </w:numPr>
+        <w:ind w:hanging="360"/>
+        <w:rPr>
+          <w:lang w:val="en-US"/>
+        </w:rPr>
+      </w:pPr>
+      <w:r>
+        <w:rPr>
+          <w:lang w:val="en-US"/>
+        </w:rPr>
+        <w:t>$</w:t>
+      </w:r>
+      <w:proofErr w:type="spellStart"/>
+      <w:r>
+        <w:rPr>
+          <w:lang w:val="en-US"/>
+        </w:rPr>
+        <w:t>i</w:t>
+      </w:r>
+      <w:proofErr w:type="spellEnd"/>
+      <w:r>
+        <w:rPr>
+          <w:lang w:val="en-US"/>
+        </w:rPr>
+        <w:t xml:space="preserve"> &gt;= $j || $</w:t>
+      </w:r>
+      <w:proofErr w:type="spellStart"/>
+      <w:r>
+        <w:rPr>
+          <w:lang w:val="en-US"/>
+        </w:rPr>
+        <w:t>i</w:t>
+      </w:r>
+      <w:proofErr w:type="spellEnd"/>
+      <w:r>
+        <w:rPr>
+          <w:lang w:val="en-US"/>
+        </w:rPr>
+        <w:t xml:space="preserve"> &lt;= $j AND $k </w:t>
+      </w:r>
+      <w:r>
+        <w:rPr>
+          <w:lang w:val="en-US"/>
+        </w:rPr>
+        <w:tab/>
+        <w:t xml:space="preserve">= </w:t>
+      </w:r>
+      <w:r>
+        <w:rPr>
+          <w:rStyle w:val="nfasisintenso"/>
+          <w:lang w:val="en-US"/>
+        </w:rPr>
+        <w:t>true</w:t>
+      </w:r>
+    </w:p>
+    <w:p>
+      <w:pPr>
+        <w:numPr>
+          <w:ilvl w:val="1"/>
+          <w:numId w:val="1"/>
+        </w:numPr>
+        <w:ind w:hanging="360"/>
+        <w:rPr>
+          <w:lang w:val="en-US"/>
+        </w:rPr>
+      </w:pPr>
+      <w:r>
+        <w:rPr>
+          <w:lang w:val="en-US"/>
+        </w:rPr>
+        <w:t xml:space="preserve">! $k || $k </w:t>
+      </w:r>
+      <w:r>
+        <w:rPr>
+          <w:lang w:val="en-US"/>
+        </w:rPr>
+        <w:tab/>
+      </w:r>
+      <w:r>
+        <w:rPr>
+          <w:lang w:val="en-US"/>
+        </w:rPr>
+        <w:tab/>
+      </w:r>
+      <w:r>
+        <w:rPr>
+          <w:lang w:val="en-US"/>
+        </w:rPr>
+        <w:tab/>
+      </w:r>
+      <w:r>
+        <w:rPr>
+          <w:lang w:val="en-US"/>
+        </w:rPr>
+        <w:tab/>
+        <w:t xml:space="preserve">= </w:t>
+      </w:r>
+      <w:r>
+        <w:rPr>
+          <w:rStyle w:val="nfasisintenso"/>
+        </w:rPr>
+        <w:t>true</w:t>
+      </w:r>
+    </w:p>
+    <w:p>
+      <w:pPr>
+        <w:numPr>
+          <w:ilvl w:val="1"/>
+          <w:numId w:val="1"/>
+        </w:numPr>
+        <w:ind w:hanging="360"/>
+        <w:rPr>
+          <w:lang w:val="en-US"/>
+        </w:rPr>
+      </w:pPr>
+      <w:r>
+        <w:rPr>
+          <w:lang w:val="en-US"/>
+        </w:rPr>
+        <w:t xml:space="preserve">! </w:t>
+      </w:r>
+      <w:r>
+        <w:rPr>
+          <w:rStyle w:val="nfasisintenso"/>
+        </w:rPr>
+        <w:t>(</w:t>
+      </w:r>
+      <w:r>
+        <w:rPr>
+          <w:lang w:val="en-US"/>
+        </w:rPr>
+        <w:t>$l &amp;&amp; $l</w:t>
+      </w:r>
+      <w:r>
+        <w:rPr>
+          <w:rStyle w:val="nfasisintenso"/>
+        </w:rPr>
+        <w:t>)</w:t>
+      </w:r>
+      <w:r>
+        <w:rPr>
+          <w:lang w:val="en-US"/>
+        </w:rPr>
+        <w:tab/>
+      </w:r>
+      <w:r>
+        <w:rPr>
+          <w:lang w:val="en-US"/>
+        </w:rPr>
+        <w:tab/>
+      </w:r>
+      <w:r>
+        <w:rPr>
+          <w:lang w:val="en-US"/>
+        </w:rPr>
+        <w:tab/>
+        <w:t xml:space="preserve">= </w:t>
+      </w:r>
+      <w:r>
+        <w:rPr>
+          <w:rStyle w:val="nfasisintenso"/>
+          <w:strike/>
+        </w:rPr>
+        <w:t>false</w:t>
+      </w:r>
+      <w:r>
+        <w:rPr>
+          <w:rStyle w:val="nfasisintenso"/>
+          <w:strike/>
+        </w:rPr>
+        <w:t>,</w:t>
+      </w:r>
+      <w:r>
+        <w:rPr>
+          <w:rStyle w:val="nfasisintenso"/>
+        </w:rPr>
+        <w:t xml:space="preserve"> true</w:t>
+      </w:r>
+    </w:p>
+    <w:p>
+      <w:pPr>
+        <w:spacing w:after="160" w:line="259" w:lineRule="auto"/>
+        <w:ind w:left="0" w:firstLine="0"/>
+        <w:jc w:val="left"/>
         <w:rPr>
           <w:lang w:val="en-US"/>
         </w:rPr>
@@ -1802,13 +3172,104 @@
       </w:r>
       <w:proofErr w:type="gramEnd"/>
       <w:r>
-        <w:t xml:space="preserve"> pe</w:t>
-      </w:r>
-      <w:r>
-        <w:t xml:space="preserve">ro no son válidas de acuerdo con las reglas de Java.  Reescribirlas como expresiones booleanas válidas. </w:t>
+        <w:t xml:space="preserve"> pero no son válidas de acuerdo con las reglas de Java.  Reescribirlas como expresiones booleanas válidas. </w:t>
+      </w:r>
+    </w:p>
+    <w:p>
+      <w:pPr>
+        <w:numPr>
+          <w:ilvl w:val="1"/>
+          <w:numId w:val="1"/>
+        </w:numPr>
+        <w:ind w:hanging="360"/>
+      </w:pPr>
+      <w:r>
+        <w:t>$x &lt; $y &lt;</w:t>
+      </w:r>
+      <w:r>
+        <w:t>= $z</w:t>
+      </w:r>
+      <w:r>
+        <w:tab/>
+      </w:r>
+      <w:r>
+        <w:tab/>
+      </w:r>
+      <w:r>
+        <w:tab/>
+      </w:r>
+      <w:r>
+        <w:rPr>
+          <w:rFonts w:ascii="Segoe UI Symbol" w:hAnsi="Segoe UI Symbol" w:cs="Segoe UI Symbol"/>
+        </w:rPr>
+        <w:t xml:space="preserve">➩ </w:t>
+      </w:r>
+      <w:r>
+        <w:rPr>
+          <w:rStyle w:val="nfasisintenso"/>
+        </w:rPr>
+        <w:t>if (</w:t>
+      </w:r>
+      <w:r>
+        <w:rPr>
+          <w:rStyle w:val="nfasisintenso"/>
+          <w:highlight w:val="yellow"/>
+        </w:rPr>
+        <w:t>$x</w:t>
+      </w:r>
+      <w:r>
+        <w:rPr>
+          <w:rStyle w:val="nfasisintenso"/>
+        </w:rPr>
+        <w:t xml:space="preserve"> &lt; </w:t>
+      </w:r>
+      <w:r>
+        <w:rPr>
+          <w:rStyle w:val="nfasisintenso"/>
+          <w:highlight w:val="yellow"/>
+        </w:rPr>
+        <w:t>$y</w:t>
+      </w:r>
+      <w:r>
+        <w:rPr>
+          <w:rStyle w:val="nfasisintenso"/>
+        </w:rPr>
+        <w:t xml:space="preserve"> &amp;</w:t>
       </w:r>
       <w:bookmarkStart w:id="0" w:name="_GoBack"/>
       <w:bookmarkEnd w:id="0"/>
+      <w:r>
+        <w:rPr>
+          <w:rStyle w:val="nfasisintenso"/>
+        </w:rPr>
+        <w:t xml:space="preserve">&amp; </w:t>
+      </w:r>
+      <w:r>
+        <w:rPr>
+          <w:rStyle w:val="nfasisintenso"/>
+          <w:highlight w:val="yellow"/>
+        </w:rPr>
+        <w:t>$y</w:t>
+      </w:r>
+      <w:r>
+        <w:rPr>
+          <w:rStyle w:val="nfasisintenso"/>
+        </w:rPr>
+        <w:t xml:space="preserve"> &lt;= </w:t>
+      </w:r>
+      <w:r>
+        <w:rPr>
+          <w:rStyle w:val="nfasisintenso"/>
+          <w:highlight w:val="yellow"/>
+        </w:rPr>
+        <w:t>$z</w:t>
+      </w:r>
+      <w:r>
+        <w:rPr>
+          <w:rStyle w:val="nfasisintenso"/>
+        </w:rPr>
+        <w:t>)</w:t>
+      </w:r>
     </w:p>
     <w:p>
       <w:pPr>
@@ -1819,16 +3280,15 @@
         <w:ind w:hanging="360"/>
       </w:pPr>
       <w:r>
-        <w:t>$x &lt; $y &lt;</w:t>
-      </w:r>
-      <w:r>
-        <w:t>= $z</w:t>
-      </w:r>
-      <w:r>
-        <w:tab/>
-      </w:r>
-      <w:r>
-        <w:tab/>
+        <w:t xml:space="preserve">$x, $y </w:t>
+      </w:r>
+      <w:proofErr w:type="spellStart"/>
+      <w:r>
+        <w:t>y</w:t>
+      </w:r>
+      <w:proofErr w:type="spellEnd"/>
+      <w:r>
+        <w:t xml:space="preserve"> $z son mayores que 0 </w:t>
       </w:r>
       <w:r>
         <w:tab/>
@@ -1837,231 +3297,120 @@
         <w:rPr>
           <w:rFonts w:ascii="Segoe UI Symbol" w:hAnsi="Segoe UI Symbol" w:cs="Segoe UI Symbol"/>
         </w:rPr>
-        <w:t>➩</w:t>
+        <w:t xml:space="preserve">➩ </w:t>
+      </w:r>
+      <w:r>
+        <w:rPr>
+          <w:rStyle w:val="nfasisintenso"/>
+        </w:rPr>
+        <w:t>if (</w:t>
+      </w:r>
+      <w:r>
+        <w:rPr>
+          <w:rStyle w:val="nfasisintenso"/>
+          <w:highlight w:val="yellow"/>
+        </w:rPr>
+        <w:t>$x</w:t>
+      </w:r>
+      <w:r>
+        <w:rPr>
+          <w:rStyle w:val="nfasisintenso"/>
+        </w:rPr>
+        <w:t xml:space="preserve"> &lt; </w:t>
+      </w:r>
+      <w:r>
+        <w:rPr>
+          <w:rStyle w:val="nfasisintenso"/>
+          <w:highlight w:val="yellow"/>
+        </w:rPr>
+        <w:t>$y</w:t>
+      </w:r>
+      <w:r>
+        <w:rPr>
+          <w:rStyle w:val="nfasisintenso"/>
+        </w:rPr>
+        <w:t xml:space="preserve"> &amp;&amp; </w:t>
+      </w:r>
+      <w:r>
+        <w:rPr>
+          <w:rStyle w:val="nfasisintenso"/>
+          <w:highlight w:val="yellow"/>
+        </w:rPr>
+        <w:t>$y</w:t>
+      </w:r>
+      <w:r>
+        <w:rPr>
+          <w:rStyle w:val="nfasisintenso"/>
+        </w:rPr>
+        <w:t xml:space="preserve"> &lt;= </w:t>
+      </w:r>
+      <w:r>
+        <w:rPr>
+          <w:rStyle w:val="nfasisintenso"/>
+          <w:highlight w:val="yellow"/>
+        </w:rPr>
+        <w:t>$z</w:t>
+      </w:r>
+      <w:r>
+        <w:rPr>
+          <w:rStyle w:val="nfasisintenso"/>
+        </w:rPr>
+        <w:t xml:space="preserve"> &amp;&amp; </w:t>
+      </w:r>
+      <w:r>
+        <w:rPr>
+          <w:rStyle w:val="nfasisintenso"/>
+          <w:highlight w:val="yellow"/>
+        </w:rPr>
+        <w:t>$y</w:t>
+      </w:r>
+      <w:r>
+        <w:rPr>
+          <w:rStyle w:val="nfasisintenso"/>
+        </w:rPr>
+        <w:t xml:space="preserve"> &lt;= </w:t>
+      </w:r>
+      <w:r>
+        <w:rPr>
+          <w:rStyle w:val="nfasisintenso"/>
+          <w:highlight w:val="yellow"/>
+        </w:rPr>
+        <w:t>$z</w:t>
+      </w:r>
+      <w:r>
+        <w:rPr>
+          <w:rStyle w:val="nfasisintenso"/>
+        </w:rPr>
+        <w:t>)</w:t>
+      </w:r>
+    </w:p>
+    <w:p>
+      <w:pPr>
+        <w:numPr>
+          <w:ilvl w:val="1"/>
+          <w:numId w:val="1"/>
+        </w:numPr>
+        <w:ind w:hanging="360"/>
+      </w:pPr>
+      <w:r>
+        <w:t xml:space="preserve">$x es diferente a $y </w:t>
+      </w:r>
+      <w:proofErr w:type="spellStart"/>
+      <w:r>
+        <w:t>y</w:t>
+      </w:r>
+      <w:proofErr w:type="spellEnd"/>
+      <w:r>
+        <w:t xml:space="preserve"> a $z </w:t>
+      </w:r>
+      <w:r>
+        <w:tab/>
       </w:r>
       <w:r>
         <w:rPr>
           <w:rFonts w:ascii="Segoe UI Symbol" w:hAnsi="Segoe UI Symbol" w:cs="Segoe UI Symbol"/>
         </w:rPr>
-        <w:t xml:space="preserve"> </w:t>
-      </w:r>
-      <w:r>
-        <w:rPr>
-          <w:rStyle w:val="nfasisintenso"/>
-        </w:rPr>
-        <w:t>if (</w:t>
-      </w:r>
-      <w:r>
-        <w:rPr>
-          <w:rStyle w:val="nfasisintenso"/>
-          <w:highlight w:val="yellow"/>
-        </w:rPr>
-        <w:t>$x</w:t>
-      </w:r>
-      <w:r>
-        <w:rPr>
-          <w:rStyle w:val="nfasisintenso"/>
-        </w:rPr>
-        <w:t xml:space="preserve"> &lt; </w:t>
-      </w:r>
-      <w:r>
-        <w:rPr>
-          <w:rStyle w:val="nfasisintenso"/>
-          <w:highlight w:val="yellow"/>
-        </w:rPr>
-        <w:t>$y</w:t>
-      </w:r>
-      <w:r>
-        <w:rPr>
-          <w:rStyle w:val="nfasisintenso"/>
-        </w:rPr>
-        <w:t xml:space="preserve"> &amp;&amp; </w:t>
-      </w:r>
-      <w:r>
-        <w:rPr>
-          <w:rStyle w:val="nfasisintenso"/>
-          <w:highlight w:val="yellow"/>
-        </w:rPr>
-        <w:t>$y</w:t>
-      </w:r>
-      <w:r>
-        <w:rPr>
-          <w:rStyle w:val="nfasisintenso"/>
-        </w:rPr>
-        <w:t xml:space="preserve"> &lt;= </w:t>
-      </w:r>
-      <w:r>
-        <w:rPr>
-          <w:rStyle w:val="nfasisintenso"/>
-          <w:highlight w:val="yellow"/>
-        </w:rPr>
-        <w:t>$z</w:t>
-      </w:r>
-      <w:r>
-        <w:rPr>
-          <w:rStyle w:val="nfasisintenso"/>
-        </w:rPr>
-        <w:t>)</w:t>
-      </w:r>
-    </w:p>
-    <w:p>
-      <w:pPr>
-        <w:numPr>
-          <w:ilvl w:val="1"/>
-          <w:numId w:val="1"/>
-        </w:numPr>
-        <w:ind w:hanging="360"/>
-      </w:pPr>
-      <w:r>
-        <w:t xml:space="preserve">$x, $y </w:t>
-      </w:r>
-      <w:proofErr w:type="spellStart"/>
-      <w:r>
-        <w:t>y</w:t>
-      </w:r>
-      <w:proofErr w:type="spellEnd"/>
-      <w:r>
-        <w:t xml:space="preserve"> $z son mayores que 0 </w:t>
-      </w:r>
-      <w:r>
-        <w:tab/>
-      </w:r>
-      <w:r>
-        <w:rPr>
-          <w:rFonts w:ascii="Segoe UI Symbol" w:hAnsi="Segoe UI Symbol" w:cs="Segoe UI Symbol"/>
-        </w:rPr>
-        <w:t>➩</w:t>
-      </w:r>
-      <w:r>
-        <w:rPr>
-          <w:rFonts w:ascii="Segoe UI Symbol" w:hAnsi="Segoe UI Symbol" w:cs="Segoe UI Symbol"/>
-        </w:rPr>
-        <w:t xml:space="preserve"> </w:t>
-      </w:r>
-      <w:r>
-        <w:rPr>
-          <w:rStyle w:val="nfasisintenso"/>
-        </w:rPr>
-        <w:t>if (</w:t>
-      </w:r>
-      <w:r>
-        <w:rPr>
-          <w:rStyle w:val="nfasisintenso"/>
-          <w:highlight w:val="yellow"/>
-        </w:rPr>
-        <w:t>$x</w:t>
-      </w:r>
-      <w:r>
-        <w:rPr>
-          <w:rStyle w:val="nfasisintenso"/>
-        </w:rPr>
-        <w:t xml:space="preserve"> &lt; </w:t>
-      </w:r>
-      <w:r>
-        <w:rPr>
-          <w:rStyle w:val="nfasisintenso"/>
-          <w:highlight w:val="yellow"/>
-        </w:rPr>
-        <w:t>$y</w:t>
-      </w:r>
-      <w:r>
-        <w:rPr>
-          <w:rStyle w:val="nfasisintenso"/>
-        </w:rPr>
-        <w:t xml:space="preserve"> &amp;&amp; </w:t>
-      </w:r>
-      <w:r>
-        <w:rPr>
-          <w:rStyle w:val="nfasisintenso"/>
-          <w:highlight w:val="yellow"/>
-        </w:rPr>
-        <w:t>$y</w:t>
-      </w:r>
-      <w:r>
-        <w:rPr>
-          <w:rStyle w:val="nfasisintenso"/>
-        </w:rPr>
-        <w:t xml:space="preserve"> &lt;= </w:t>
-      </w:r>
-      <w:r>
-        <w:rPr>
-          <w:rStyle w:val="nfasisintenso"/>
-          <w:highlight w:val="yellow"/>
-        </w:rPr>
-        <w:t>$z</w:t>
-      </w:r>
-      <w:r>
-        <w:rPr>
-          <w:rStyle w:val="nfasisintenso"/>
-        </w:rPr>
-        <w:t xml:space="preserve"> </w:t>
-      </w:r>
-      <w:r>
-        <w:rPr>
-          <w:rStyle w:val="nfasisintenso"/>
-        </w:rPr>
-        <w:t xml:space="preserve">&amp;&amp; </w:t>
-      </w:r>
-      <w:r>
-        <w:rPr>
-          <w:rStyle w:val="nfasisintenso"/>
-          <w:highlight w:val="yellow"/>
-        </w:rPr>
-        <w:t>$y</w:t>
-      </w:r>
-      <w:r>
-        <w:rPr>
-          <w:rStyle w:val="nfasisintenso"/>
-        </w:rPr>
-        <w:t xml:space="preserve"> &lt;= </w:t>
-      </w:r>
-      <w:r>
-        <w:rPr>
-          <w:rStyle w:val="nfasisintenso"/>
-          <w:highlight w:val="yellow"/>
-        </w:rPr>
-        <w:t>$z</w:t>
-      </w:r>
-      <w:r>
-        <w:rPr>
-          <w:rStyle w:val="nfasisintenso"/>
-        </w:rPr>
-        <w:t>)</w:t>
-      </w:r>
-    </w:p>
-    <w:p>
-      <w:pPr>
-        <w:numPr>
-          <w:ilvl w:val="1"/>
-          <w:numId w:val="1"/>
-        </w:numPr>
-        <w:ind w:hanging="360"/>
-      </w:pPr>
-      <w:r>
-        <w:t xml:space="preserve">$x es diferente a $y </w:t>
-      </w:r>
-      <w:proofErr w:type="spellStart"/>
-      <w:r>
-        <w:t>y</w:t>
-      </w:r>
-      <w:proofErr w:type="spellEnd"/>
-      <w:r>
-        <w:t xml:space="preserve"> a $z </w:t>
-      </w:r>
-      <w:r>
-        <w:tab/>
-      </w:r>
-      <w:r>
-        <w:rPr>
-          <w:rFonts w:ascii="Segoe UI Symbol" w:hAnsi="Segoe UI Symbol" w:cs="Segoe UI Symbol"/>
-        </w:rPr>
-        <w:t>➩</w:t>
-      </w:r>
-      <w:r>
-        <w:rPr>
-          <w:rFonts w:ascii="Segoe UI Symbol" w:hAnsi="Segoe UI Symbol" w:cs="Segoe UI Symbol"/>
-        </w:rPr>
-        <w:t xml:space="preserve"> </w:t>
+        <w:t xml:space="preserve">➩ </w:t>
       </w:r>
       <w:r>
         <w:rPr>
@@ -3273,6 +4622,16 @@
       <w:color w:val="5B9BD5" w:themeColor="accent1"/>
     </w:rPr>
   </w:style>
+  <w:style w:type="character" w:customStyle="1" w:styleId="tgc">
+    <w:name w:val="_tgc"/>
+    <w:basedOn w:val="Fuentedeprrafopredeter"/>
+    <w:rsid w:val="000C1587"/>
+  </w:style>
+  <w:style w:type="character" w:customStyle="1" w:styleId="shorttext">
+    <w:name w:val="short_text"/>
+    <w:basedOn w:val="Fuentedeprrafopredeter"/>
+    <w:rsid w:val="00A45363"/>
+  </w:style>
 </w:styles>
 </file>
 

</xml_diff>